<commit_message>
Base Structure Refactoring (Connecting the dots)
</commit_message>
<xml_diff>
--- a/TeamGabrielGarciaMarquez/RolePlayingGame/Content/Documentation/TelerikRPG.docx
+++ b/TeamGabrielGarciaMarquez/RolePlayingGame/Content/Documentation/TelerikRPG.docx
@@ -73,8 +73,6 @@
       <w:r>
         <w:t>Health</w:t>
       </w:r>
-      <w:bookmarkStart w:id="0" w:name="_GoBack"/>
-      <w:bookmarkEnd w:id="0"/>
     </w:p>
     <w:p>
       <w:pPr>
@@ -609,6 +607,7 @@
       </w:r>
     </w:p>
     <w:p>
+      <w:bookmarkStart w:id="0" w:name="_GoBack"/>
       <w:r>
         <w:rPr>
           <w:noProof/>
@@ -627,6 +626,7 @@
           </wp:inline>
         </w:drawing>
       </w:r>
+      <w:bookmarkEnd w:id="0"/>
     </w:p>
     <w:p>
       <w:pPr>
@@ -3228,6 +3228,7 @@
   <w:style w:type="character" w:default="1" w:styleId="DefaultParagraphFont">
     <w:name w:val="Default Paragraph Font"/>
     <w:uiPriority w:val="1"/>
+    <w:semiHidden/>
     <w:unhideWhenUsed/>
   </w:style>
   <w:style w:type="table" w:default="1" w:styleId="TableNormal">
@@ -5031,6 +5032,13 @@
         </dgm:presLayoutVars>
       </dgm:prSet>
       <dgm:spPr/>
+      <dgm:t>
+        <a:bodyPr/>
+        <a:lstStyle/>
+        <a:p>
+          <a:endParaRPr lang="en-US"/>
+        </a:p>
+      </dgm:t>
     </dgm:pt>
     <dgm:pt modelId="{83587A5E-496D-49AC-8535-A993F3BA579B}" type="pres">
       <dgm:prSet presAssocID="{7D58CD69-C76E-473B-BDB3-C41C03C29C5C}" presName="node" presStyleLbl="node1" presStyleIdx="0" presStyleCnt="17" custScaleX="9496" custScaleY="12678" custLinFactNeighborX="3865" custLinFactNeighborY="14026">
@@ -5071,7 +5079,7 @@
       <dgm:spPr/>
     </dgm:pt>
     <dgm:pt modelId="{F28D662B-DCBF-4E47-B571-D9615C068822}" type="pres">
-      <dgm:prSet presAssocID="{2138929C-5C80-422C-BE54-04B66309938F}" presName="node" presStyleLbl="node1" presStyleIdx="2" presStyleCnt="17" custScaleX="9496" custScaleY="12678" custLinFactNeighborX="15005" custLinFactNeighborY="27971">
+      <dgm:prSet presAssocID="{2138929C-5C80-422C-BE54-04B66309938F}" presName="node" presStyleLbl="node1" presStyleIdx="2" presStyleCnt="17" custScaleX="9496" custScaleY="12678" custLinFactNeighborX="14741" custLinFactNeighborY="40517">
         <dgm:presLayoutVars>
           <dgm:bulletEnabled val="1"/>
         </dgm:presLayoutVars>
@@ -5090,7 +5098,7 @@
       <dgm:spPr/>
     </dgm:pt>
     <dgm:pt modelId="{D0D64E52-EA9E-453D-BFAA-D8F9817D1CB7}" type="pres">
-      <dgm:prSet presAssocID="{A957844E-67E5-41AE-985B-FFFBBA1FCDCC}" presName="node" presStyleLbl="node1" presStyleIdx="3" presStyleCnt="17" custScaleX="9496" custScaleY="12678" custLinFactNeighborX="-24421" custLinFactNeighborY="14253">
+      <dgm:prSet presAssocID="{A957844E-67E5-41AE-985B-FFFBBA1FCDCC}" presName="node" presStyleLbl="node1" presStyleIdx="3" presStyleCnt="17" custScaleX="9496" custScaleY="12678" custLinFactNeighborX="-34590" custLinFactNeighborY="13373">
         <dgm:presLayoutVars>
           <dgm:bulletEnabled val="1"/>
         </dgm:presLayoutVars>
@@ -5109,7 +5117,7 @@
       <dgm:spPr/>
     </dgm:pt>
     <dgm:pt modelId="{88FB631F-B171-48D6-9922-A1AC224E414B}" type="pres">
-      <dgm:prSet presAssocID="{BA8DA217-58A9-49FC-8C07-F8DA694F3E8B}" presName="node" presStyleLbl="node1" presStyleIdx="4" presStyleCnt="17" custScaleX="9496" custScaleY="12678" custLinFactNeighborX="-33855" custLinFactNeighborY="14253">
+      <dgm:prSet presAssocID="{BA8DA217-58A9-49FC-8C07-F8DA694F3E8B}" presName="node" presStyleLbl="node1" presStyleIdx="4" presStyleCnt="17" custScaleX="9496" custScaleY="12678" custLinFactNeighborX="-44288" custLinFactNeighborY="13373">
         <dgm:presLayoutVars>
           <dgm:bulletEnabled val="1"/>
         </dgm:presLayoutVars>
@@ -5128,7 +5136,7 @@
       <dgm:spPr/>
     </dgm:pt>
     <dgm:pt modelId="{33258B3F-4995-4BD9-A809-06A5FF5DF610}" type="pres">
-      <dgm:prSet presAssocID="{9E4E560A-1B34-4A24-93F6-3810BA331A59}" presName="node" presStyleLbl="node1" presStyleIdx="5" presStyleCnt="17" custScaleX="9496" custScaleY="12678" custLinFactNeighborX="13782" custLinFactNeighborY="-15214">
+      <dgm:prSet presAssocID="{9E4E560A-1B34-4A24-93F6-3810BA331A59}" presName="node" presStyleLbl="node1" presStyleIdx="5" presStyleCnt="17" custScaleX="9496" custScaleY="12678" custLinFactNeighborX="3877" custLinFactNeighborY="-42728">
         <dgm:presLayoutVars>
           <dgm:bulletEnabled val="1"/>
         </dgm:presLayoutVars>
@@ -5147,7 +5155,7 @@
       <dgm:spPr/>
     </dgm:pt>
     <dgm:pt modelId="{7AA26FE9-9F19-447B-9A7E-816C6F0C14F5}" type="pres">
-      <dgm:prSet presAssocID="{E8704D3C-B344-4B2F-900B-456014A1C087}" presName="node" presStyleLbl="node1" presStyleIdx="6" presStyleCnt="17" custScaleX="9496" custScaleY="12678" custLinFactNeighborX="4604" custLinFactNeighborY="-15092">
+      <dgm:prSet presAssocID="{E8704D3C-B344-4B2F-900B-456014A1C087}" presName="node" presStyleLbl="node1" presStyleIdx="6" presStyleCnt="17" custScaleX="9496" custScaleY="12678" custLinFactNeighborX="-5697" custLinFactNeighborY="-42386">
         <dgm:presLayoutVars>
           <dgm:bulletEnabled val="1"/>
         </dgm:presLayoutVars>
@@ -5166,7 +5174,7 @@
       <dgm:spPr/>
     </dgm:pt>
     <dgm:pt modelId="{A4B1D2D3-8B5D-435C-9A6A-AC21261D971E}" type="pres">
-      <dgm:prSet presAssocID="{94B01271-3873-4F31-826E-73E9A64C8485}" presName="node" presStyleLbl="node1" presStyleIdx="7" presStyleCnt="17" custScaleX="9496" custScaleY="12678" custLinFactNeighborX="-14986" custLinFactNeighborY="-28922">
+      <dgm:prSet presAssocID="{94B01271-3873-4F31-826E-73E9A64C8485}" presName="node" presStyleLbl="node1" presStyleIdx="7" presStyleCnt="17" custScaleX="9496" custScaleY="12678" custLinFactNeighborX="-15118" custLinFactNeighborY="-42349">
         <dgm:presLayoutVars>
           <dgm:bulletEnabled val="1"/>
         </dgm:presLayoutVars>
@@ -5185,7 +5193,7 @@
       <dgm:spPr/>
     </dgm:pt>
     <dgm:pt modelId="{A5A36E44-A03F-4B3B-A36C-093E127C728E}" type="pres">
-      <dgm:prSet presAssocID="{CF8971F3-78D3-474C-8CB6-CC38A8B3F7CF}" presName="node" presStyleLbl="node1" presStyleIdx="8" presStyleCnt="17" custScaleX="9496" custScaleY="12678" custLinFactNeighborX="5676" custLinFactNeighborY="-1581">
+      <dgm:prSet presAssocID="{CF8971F3-78D3-474C-8CB6-CC38A8B3F7CF}" presName="node" presStyleLbl="node1" presStyleIdx="8" presStyleCnt="17" custScaleX="9496" custScaleY="12678" custLinFactNeighborX="5280" custLinFactNeighborY="10964">
         <dgm:presLayoutVars>
           <dgm:bulletEnabled val="1"/>
         </dgm:presLayoutVars>
@@ -5204,7 +5212,7 @@
       <dgm:spPr/>
     </dgm:pt>
     <dgm:pt modelId="{8356A676-072B-4474-81C8-A2BE9B641AFF}" type="pres">
-      <dgm:prSet presAssocID="{043387E8-82F2-4A50-900B-0E3CFA27C0CD}" presName="node" presStyleLbl="node1" presStyleIdx="9" presStyleCnt="17" custScaleX="9496" custScaleY="12678" custLinFactNeighborX="-13790" custLinFactNeighborY="-15545">
+      <dgm:prSet presAssocID="{043387E8-82F2-4A50-900B-0E3CFA27C0CD}" presName="node" presStyleLbl="node1" presStyleIdx="9" presStyleCnt="17" custScaleX="9496" custScaleY="12678" custLinFactNeighborX="-14186" custLinFactNeighborY="-3000">
         <dgm:presLayoutVars>
           <dgm:bulletEnabled val="1"/>
         </dgm:presLayoutVars>
@@ -5223,7 +5231,7 @@
       <dgm:spPr/>
     </dgm:pt>
     <dgm:pt modelId="{D7AD178D-EAEE-473D-9B1C-572C38DBCB94}" type="pres">
-      <dgm:prSet presAssocID="{73A399C2-34F2-469E-86A6-83A2C00ADDF7}" presName="node" presStyleLbl="node1" presStyleIdx="10" presStyleCnt="17" custScaleX="9496" custScaleY="12678" custLinFactNeighborX="54104" custLinFactNeighborY="-17010">
+      <dgm:prSet presAssocID="{73A399C2-34F2-469E-86A6-83A2C00ADDF7}" presName="node" presStyleLbl="node1" presStyleIdx="10" presStyleCnt="17" custScaleX="9496" custScaleY="12678" custLinFactNeighborX="43803" custLinFactNeighborY="-17890">
         <dgm:presLayoutVars>
           <dgm:bulletEnabled val="1"/>
         </dgm:presLayoutVars>
@@ -5280,7 +5288,7 @@
       <dgm:spPr/>
     </dgm:pt>
     <dgm:pt modelId="{895B6181-C7C8-4345-8037-D194C587E118}" type="pres">
-      <dgm:prSet presAssocID="{96A95708-48F5-4967-9A4F-1C5E97E05A62}" presName="node" presStyleLbl="node1" presStyleIdx="13" presStyleCnt="17" custScaleX="9496" custScaleY="12678" custLinFactNeighborX="-14389" custLinFactNeighborY="-30985">
+      <dgm:prSet presAssocID="{96A95708-48F5-4967-9A4F-1C5E97E05A62}" presName="node" presStyleLbl="node1" presStyleIdx="13" presStyleCnt="17" custScaleX="9496" custScaleY="12678" custLinFactNeighborX="-14653" custLinFactNeighborY="-45072">
         <dgm:presLayoutVars>
           <dgm:bulletEnabled val="1"/>
         </dgm:presLayoutVars>
@@ -5299,7 +5307,7 @@
       <dgm:spPr/>
     </dgm:pt>
     <dgm:pt modelId="{E1630BE9-19F9-44F7-B06C-3E2461BDEA80}" type="pres">
-      <dgm:prSet presAssocID="{9A27B617-3A30-4331-ABD6-4DCC2AC90BA3}" presName="node" presStyleLbl="node1" presStyleIdx="14" presStyleCnt="17" custScaleX="9496" custScaleY="12678" custLinFactNeighborX="-54046" custLinFactNeighborY="-71827">
+      <dgm:prSet presAssocID="{9A27B617-3A30-4331-ABD6-4DCC2AC90BA3}" presName="node" presStyleLbl="node1" presStyleIdx="14" presStyleCnt="17" custScaleX="9496" custScaleY="12678" custLinFactNeighborX="-54046" custLinFactNeighborY="-58620">
         <dgm:presLayoutVars>
           <dgm:bulletEnabled val="1"/>
         </dgm:presLayoutVars>
@@ -5318,7 +5326,7 @@
       <dgm:spPr/>
     </dgm:pt>
     <dgm:pt modelId="{E6ABEA01-6EF4-414D-9111-82DC49838EE6}" type="pres">
-      <dgm:prSet presAssocID="{D19E9F24-40C8-426B-A67D-0B38AA1FC21F}" presName="node" presStyleLbl="node1" presStyleIdx="15" presStyleCnt="17" custScaleX="9496" custScaleY="12678" custLinFactNeighborX="14870" custLinFactNeighborY="-46452">
+      <dgm:prSet presAssocID="{D19E9F24-40C8-426B-A67D-0B38AA1FC21F}" presName="node" presStyleLbl="node1" presStyleIdx="15" presStyleCnt="17" custScaleX="9496" custScaleY="12678" custLinFactNeighborX="14474" custLinFactNeighborY="-60759">
         <dgm:presLayoutVars>
           <dgm:bulletEnabled val="1"/>
         </dgm:presLayoutVars>
@@ -5337,7 +5345,7 @@
       <dgm:spPr/>
     </dgm:pt>
     <dgm:pt modelId="{842E8155-7724-468B-B588-C99FD4C7ED7A}" type="pres">
-      <dgm:prSet presAssocID="{C0B73912-50CE-44A3-89AC-62F83D83CD9A}" presName="node" presStyleLbl="node1" presStyleIdx="16" presStyleCnt="17" custScaleX="9496" custScaleY="12678" custLinFactNeighborX="25520" custLinFactNeighborY="-74471">
+      <dgm:prSet presAssocID="{C0B73912-50CE-44A3-89AC-62F83D83CD9A}" presName="node" presStyleLbl="node1" presStyleIdx="16" presStyleCnt="17" custScaleX="9496" custScaleY="12678" custLinFactNeighborX="14955" custLinFactNeighborY="-75133">
         <dgm:presLayoutVars>
           <dgm:bulletEnabled val="1"/>
         </dgm:presLayoutVars>
@@ -5353,74 +5361,74 @@
     </dgm:pt>
   </dgm:ptLst>
   <dgm:cxnLst>
-    <dgm:cxn modelId="{7BFAA952-8636-4D46-9061-43B5C014F0ED}" type="presOf" srcId="{0E32BA12-3337-44A3-A069-DC41E8F1B32A}" destId="{617C7A30-8ED5-4A48-ADB8-EF417DB5E3E5}" srcOrd="0" destOrd="0" presId="urn:microsoft.com/office/officeart/2005/8/layout/default"/>
+    <dgm:cxn modelId="{538F22D9-8339-4B2F-9989-60BC37666B47}" srcId="{54FDFAB5-EBFC-4214-A230-99474DA67B16}" destId="{84894D11-C72F-4106-BAD6-04C60AAA514B}" srcOrd="12" destOrd="0" parTransId="{E4169B1D-E928-4666-AFF3-FEDC3A4C2F3A}" sibTransId="{6527CC56-22F3-468E-BF20-86AD77F57DC4}"/>
+    <dgm:cxn modelId="{817E04E9-9523-4416-AC58-56935FFC525B}" srcId="{54FDFAB5-EBFC-4214-A230-99474DA67B16}" destId="{7D58CD69-C76E-473B-BDB3-C41C03C29C5C}" srcOrd="0" destOrd="0" parTransId="{6ADC9591-F796-48BB-B01C-B7A61274EDE4}" sibTransId="{256935A4-EAEA-4F79-9B81-EC7B76243EED}"/>
+    <dgm:cxn modelId="{830ED702-677F-4CF1-9B0B-2B6E7E2D5A3A}" srcId="{54FDFAB5-EBFC-4214-A230-99474DA67B16}" destId="{3A812AC7-3776-4B95-BA63-88C7585BC6A1}" srcOrd="11" destOrd="0" parTransId="{C89332B9-ADA9-4C07-A64B-DB5B46F073E2}" sibTransId="{7260B2CA-1B75-4A60-99A6-DFC9DE5FF311}"/>
+    <dgm:cxn modelId="{8396338F-1CF2-4FC3-8BA0-7506811C27B2}" srcId="{54FDFAB5-EBFC-4214-A230-99474DA67B16}" destId="{C0B73912-50CE-44A3-89AC-62F83D83CD9A}" srcOrd="16" destOrd="0" parTransId="{D5F7F25F-2776-447E-B5D9-FFAEBFC6B6E9}" sibTransId="{DEA1A14D-1437-4701-A5E6-2B45805D7563}"/>
+    <dgm:cxn modelId="{C9AAFFBD-27C3-4530-9B35-19B9AB56E720}" type="presOf" srcId="{9E4E560A-1B34-4A24-93F6-3810BA331A59}" destId="{33258B3F-4995-4BD9-A809-06A5FF5DF610}" srcOrd="0" destOrd="0" presId="urn:microsoft.com/office/officeart/2005/8/layout/default"/>
+    <dgm:cxn modelId="{9CD9A629-16D9-4967-8325-806D5313B9CB}" type="presOf" srcId="{0E32BA12-3337-44A3-A069-DC41E8F1B32A}" destId="{617C7A30-8ED5-4A48-ADB8-EF417DB5E3E5}" srcOrd="0" destOrd="0" presId="urn:microsoft.com/office/officeart/2005/8/layout/default"/>
+    <dgm:cxn modelId="{310D5810-5274-4B8C-B923-6E8200E49560}" type="presOf" srcId="{CF8971F3-78D3-474C-8CB6-CC38A8B3F7CF}" destId="{A5A36E44-A03F-4B3B-A36C-093E127C728E}" srcOrd="0" destOrd="0" presId="urn:microsoft.com/office/officeart/2005/8/layout/default"/>
+    <dgm:cxn modelId="{012D6DE0-DC5E-42B6-B702-20DF4DBD3F85}" srcId="{54FDFAB5-EBFC-4214-A230-99474DA67B16}" destId="{0E32BA12-3337-44A3-A069-DC41E8F1B32A}" srcOrd="1" destOrd="0" parTransId="{BCE45409-4197-404B-A157-25D75070CE63}" sibTransId="{CEBF94CC-7833-464F-AB5D-5BBC4CEB9821}"/>
+    <dgm:cxn modelId="{3AFBE7B8-2161-4ED9-8222-9EA86E815F1C}" type="presOf" srcId="{94B01271-3873-4F31-826E-73E9A64C8485}" destId="{A4B1D2D3-8B5D-435C-9A6A-AC21261D971E}" srcOrd="0" destOrd="0" presId="urn:microsoft.com/office/officeart/2005/8/layout/default"/>
+    <dgm:cxn modelId="{F9606893-2080-47E7-B999-7F6080888C93}" type="presOf" srcId="{3A812AC7-3776-4B95-BA63-88C7585BC6A1}" destId="{4C67F39E-8318-43CF-BF57-DE9CD75A9AD8}" srcOrd="0" destOrd="0" presId="urn:microsoft.com/office/officeart/2005/8/layout/default"/>
+    <dgm:cxn modelId="{294BF269-8493-4F47-833E-75F2D501442B}" type="presOf" srcId="{D19E9F24-40C8-426B-A67D-0B38AA1FC21F}" destId="{E6ABEA01-6EF4-414D-9111-82DC49838EE6}" srcOrd="0" destOrd="0" presId="urn:microsoft.com/office/officeart/2005/8/layout/default"/>
+    <dgm:cxn modelId="{BF15F8EB-6BF0-49EE-B787-1CB1E9E19701}" type="presOf" srcId="{C0B73912-50CE-44A3-89AC-62F83D83CD9A}" destId="{842E8155-7724-468B-B588-C99FD4C7ED7A}" srcOrd="0" destOrd="0" presId="urn:microsoft.com/office/officeart/2005/8/layout/default"/>
+    <dgm:cxn modelId="{79DCB394-2038-40B3-8006-6C9F5AF8B50C}" type="presOf" srcId="{043387E8-82F2-4A50-900B-0E3CFA27C0CD}" destId="{8356A676-072B-4474-81C8-A2BE9B641AFF}" srcOrd="0" destOrd="0" presId="urn:microsoft.com/office/officeart/2005/8/layout/default"/>
+    <dgm:cxn modelId="{5A55FEF7-E5A3-429E-B2DA-C02C9B677834}" type="presOf" srcId="{2138929C-5C80-422C-BE54-04B66309938F}" destId="{F28D662B-DCBF-4E47-B571-D9615C068822}" srcOrd="0" destOrd="0" presId="urn:microsoft.com/office/officeart/2005/8/layout/default"/>
+    <dgm:cxn modelId="{D92C4A4B-D4E5-4DD5-A921-67D50174F3A4}" type="presOf" srcId="{A957844E-67E5-41AE-985B-FFFBBA1FCDCC}" destId="{D0D64E52-EA9E-453D-BFAA-D8F9817D1CB7}" srcOrd="0" destOrd="0" presId="urn:microsoft.com/office/officeart/2005/8/layout/default"/>
+    <dgm:cxn modelId="{77E211D0-A03B-40B5-A6EA-BF1F87B012AA}" type="presOf" srcId="{E8704D3C-B344-4B2F-900B-456014A1C087}" destId="{7AA26FE9-9F19-447B-9A7E-816C6F0C14F5}" srcOrd="0" destOrd="0" presId="urn:microsoft.com/office/officeart/2005/8/layout/default"/>
+    <dgm:cxn modelId="{91DEF413-7393-4D8E-AA12-07A399C6B325}" type="presOf" srcId="{9A27B617-3A30-4331-ABD6-4DCC2AC90BA3}" destId="{E1630BE9-19F9-44F7-B06C-3E2461BDEA80}" srcOrd="0" destOrd="0" presId="urn:microsoft.com/office/officeart/2005/8/layout/default"/>
+    <dgm:cxn modelId="{0424C0D4-561F-4A09-8195-65591CD590A8}" srcId="{54FDFAB5-EBFC-4214-A230-99474DA67B16}" destId="{E8704D3C-B344-4B2F-900B-456014A1C087}" srcOrd="6" destOrd="0" parTransId="{632C19C5-CA54-4065-9F0C-F268ADAE3650}" sibTransId="{D29EE00C-5D20-4C3B-8B80-7E7517EAFF8B}"/>
+    <dgm:cxn modelId="{0C77320A-1956-450F-82AE-9C53A5401BD4}" srcId="{54FDFAB5-EBFC-4214-A230-99474DA67B16}" destId="{043387E8-82F2-4A50-900B-0E3CFA27C0CD}" srcOrd="9" destOrd="0" parTransId="{CFD5AA75-0204-41CF-9908-F59B07178B0D}" sibTransId="{9AAFE793-AFDE-41CA-97FB-5B865392F2C2}"/>
+    <dgm:cxn modelId="{749BEFB1-A65A-49D2-BEF9-03C59E773D15}" srcId="{54FDFAB5-EBFC-4214-A230-99474DA67B16}" destId="{9A27B617-3A30-4331-ABD6-4DCC2AC90BA3}" srcOrd="14" destOrd="0" parTransId="{E7898686-5645-4E94-A530-B9ABC24D49AE}" sibTransId="{957E4504-FA14-4E16-96D8-6D0138E4677B}"/>
+    <dgm:cxn modelId="{053F62FF-9C4E-4515-BC11-F3D5B20654C7}" srcId="{54FDFAB5-EBFC-4214-A230-99474DA67B16}" destId="{BA8DA217-58A9-49FC-8C07-F8DA694F3E8B}" srcOrd="4" destOrd="0" parTransId="{6ED548AB-17A3-4915-801C-C65CD9675EB8}" sibTransId="{F64BA379-D5B3-4EC4-B149-F94D2EE9A1E4}"/>
+    <dgm:cxn modelId="{05932173-ED9B-46CE-A97D-F11096EA44DA}" type="presOf" srcId="{73A399C2-34F2-469E-86A6-83A2C00ADDF7}" destId="{D7AD178D-EAEE-473D-9B1C-572C38DBCB94}" srcOrd="0" destOrd="0" presId="urn:microsoft.com/office/officeart/2005/8/layout/default"/>
+    <dgm:cxn modelId="{39AE7B8C-A48C-445D-BF32-D3C7E7C4DF89}" srcId="{54FDFAB5-EBFC-4214-A230-99474DA67B16}" destId="{D19E9F24-40C8-426B-A67D-0B38AA1FC21F}" srcOrd="15" destOrd="0" parTransId="{F02AFFF1-C190-4C7A-9CD6-7034859E31F2}" sibTransId="{803A7F6A-BD71-41F8-B52D-20A2E09B60B2}"/>
+    <dgm:cxn modelId="{C035D664-4C69-4E29-AF27-7A9B7FD6D069}" srcId="{54FDFAB5-EBFC-4214-A230-99474DA67B16}" destId="{94B01271-3873-4F31-826E-73E9A64C8485}" srcOrd="7" destOrd="0" parTransId="{66276712-4385-4EE9-B8FF-288424CD372E}" sibTransId="{24D20954-CF7D-47FE-AC03-C0BC10A6DE25}"/>
+    <dgm:cxn modelId="{CA0D64D8-242C-43BF-8AB7-C2F067143EA6}" srcId="{54FDFAB5-EBFC-4214-A230-99474DA67B16}" destId="{2138929C-5C80-422C-BE54-04B66309938F}" srcOrd="2" destOrd="0" parTransId="{E5A13A66-809B-41F8-B6FC-58CF9E8A2D5C}" sibTransId="{ED16BFB4-E942-4188-BB3B-C448B3838667}"/>
     <dgm:cxn modelId="{DF5A8EA3-DD11-40CC-B749-65DC45765E04}" srcId="{54FDFAB5-EBFC-4214-A230-99474DA67B16}" destId="{9E4E560A-1B34-4A24-93F6-3810BA331A59}" srcOrd="5" destOrd="0" parTransId="{7330A781-81C4-4D00-AA89-9479162393CF}" sibTransId="{D5FAD16B-60AA-4FDA-B5AA-298F2EF724BD}"/>
-    <dgm:cxn modelId="{4DB3A8BE-DD13-4E77-BC4A-8C90B369B748}" type="presOf" srcId="{7D58CD69-C76E-473B-BDB3-C41C03C29C5C}" destId="{83587A5E-496D-49AC-8535-A993F3BA579B}" srcOrd="0" destOrd="0" presId="urn:microsoft.com/office/officeart/2005/8/layout/default"/>
+    <dgm:cxn modelId="{F55A1716-BFA4-4CDB-8A1F-C5BAFCB393E1}" srcId="{54FDFAB5-EBFC-4214-A230-99474DA67B16}" destId="{73A399C2-34F2-469E-86A6-83A2C00ADDF7}" srcOrd="10" destOrd="0" parTransId="{407AD22D-8B5A-44CD-BCEF-0D175DBD656A}" sibTransId="{27E55F55-291F-488B-98FE-F013520A9D30}"/>
+    <dgm:cxn modelId="{56B1CD61-B91E-4B37-9477-BD0700E8D4A3}" srcId="{54FDFAB5-EBFC-4214-A230-99474DA67B16}" destId="{96A95708-48F5-4967-9A4F-1C5E97E05A62}" srcOrd="13" destOrd="0" parTransId="{0AD7D58C-CD1D-4EE4-BD61-B470FD4AD66D}" sibTransId="{9FE60BBC-294A-4AB4-BD5E-5A91E11F89EB}"/>
+    <dgm:cxn modelId="{C46BC26E-12DC-4844-B149-BB7641F577B4}" type="presOf" srcId="{84894D11-C72F-4106-BAD6-04C60AAA514B}" destId="{23EAC5D8-7790-4375-944B-F9DBC550C1C9}" srcOrd="0" destOrd="0" presId="urn:microsoft.com/office/officeart/2005/8/layout/default"/>
+    <dgm:cxn modelId="{618E4A5C-27B4-4437-A50C-C700470758DA}" type="presOf" srcId="{54FDFAB5-EBFC-4214-A230-99474DA67B16}" destId="{93CB5F9A-067C-4BE0-8574-1D9BA3C0F242}" srcOrd="0" destOrd="0" presId="urn:microsoft.com/office/officeart/2005/8/layout/default"/>
+    <dgm:cxn modelId="{CB59B28C-F785-446E-A150-CFB706D4E0CB}" srcId="{54FDFAB5-EBFC-4214-A230-99474DA67B16}" destId="{A957844E-67E5-41AE-985B-FFFBBA1FCDCC}" srcOrd="3" destOrd="0" parTransId="{1ED2E782-C888-4899-AFFF-0131E2D5F2C8}" sibTransId="{762D854A-D91D-466D-BB2D-D9F12299FBEE}"/>
+    <dgm:cxn modelId="{DD42960B-610F-4620-9E3C-8AADE69A993F}" type="presOf" srcId="{BA8DA217-58A9-49FC-8C07-F8DA694F3E8B}" destId="{88FB631F-B171-48D6-9922-A1AC224E414B}" srcOrd="0" destOrd="0" presId="urn:microsoft.com/office/officeart/2005/8/layout/default"/>
+    <dgm:cxn modelId="{637A357A-DDA9-40BB-BA20-25EF45B1CAD9}" type="presOf" srcId="{96A95708-48F5-4967-9A4F-1C5E97E05A62}" destId="{895B6181-C7C8-4345-8037-D194C587E118}" srcOrd="0" destOrd="0" presId="urn:microsoft.com/office/officeart/2005/8/layout/default"/>
     <dgm:cxn modelId="{D893EB9B-5505-4D4D-9F72-BBD4B02B10CC}" srcId="{54FDFAB5-EBFC-4214-A230-99474DA67B16}" destId="{CF8971F3-78D3-474C-8CB6-CC38A8B3F7CF}" srcOrd="8" destOrd="0" parTransId="{C54FC7B1-088C-4C1B-955C-24EDFC9F4363}" sibTransId="{59971624-2BD0-47CB-8D77-D31D0369A010}"/>
-    <dgm:cxn modelId="{39AE7B8C-A48C-445D-BF32-D3C7E7C4DF89}" srcId="{54FDFAB5-EBFC-4214-A230-99474DA67B16}" destId="{D19E9F24-40C8-426B-A67D-0B38AA1FC21F}" srcOrd="15" destOrd="0" parTransId="{F02AFFF1-C190-4C7A-9CD6-7034859E31F2}" sibTransId="{803A7F6A-BD71-41F8-B52D-20A2E09B60B2}"/>
-    <dgm:cxn modelId="{012D6DE0-DC5E-42B6-B702-20DF4DBD3F85}" srcId="{54FDFAB5-EBFC-4214-A230-99474DA67B16}" destId="{0E32BA12-3337-44A3-A069-DC41E8F1B32A}" srcOrd="1" destOrd="0" parTransId="{BCE45409-4197-404B-A157-25D75070CE63}" sibTransId="{CEBF94CC-7833-464F-AB5D-5BBC4CEB9821}"/>
-    <dgm:cxn modelId="{B1772CC8-1BED-4A76-8CAC-6AC6FEF62005}" type="presOf" srcId="{D19E9F24-40C8-426B-A67D-0B38AA1FC21F}" destId="{E6ABEA01-6EF4-414D-9111-82DC49838EE6}" srcOrd="0" destOrd="0" presId="urn:microsoft.com/office/officeart/2005/8/layout/default"/>
-    <dgm:cxn modelId="{532F4A34-C2D4-495F-9489-AC2E8D6E44BE}" type="presOf" srcId="{94B01271-3873-4F31-826E-73E9A64C8485}" destId="{A4B1D2D3-8B5D-435C-9A6A-AC21261D971E}" srcOrd="0" destOrd="0" presId="urn:microsoft.com/office/officeart/2005/8/layout/default"/>
-    <dgm:cxn modelId="{BD84F2A2-66AB-4915-938E-3034D9D78030}" type="presOf" srcId="{54FDFAB5-EBFC-4214-A230-99474DA67B16}" destId="{93CB5F9A-067C-4BE0-8574-1D9BA3C0F242}" srcOrd="0" destOrd="0" presId="urn:microsoft.com/office/officeart/2005/8/layout/default"/>
-    <dgm:cxn modelId="{0424C0D4-561F-4A09-8195-65591CD590A8}" srcId="{54FDFAB5-EBFC-4214-A230-99474DA67B16}" destId="{E8704D3C-B344-4B2F-900B-456014A1C087}" srcOrd="6" destOrd="0" parTransId="{632C19C5-CA54-4065-9F0C-F268ADAE3650}" sibTransId="{D29EE00C-5D20-4C3B-8B80-7E7517EAFF8B}"/>
-    <dgm:cxn modelId="{8B4B61D2-70ED-4289-AD32-313375C59A8E}" type="presOf" srcId="{BA8DA217-58A9-49FC-8C07-F8DA694F3E8B}" destId="{88FB631F-B171-48D6-9922-A1AC224E414B}" srcOrd="0" destOrd="0" presId="urn:microsoft.com/office/officeart/2005/8/layout/default"/>
-    <dgm:cxn modelId="{749BEFB1-A65A-49D2-BEF9-03C59E773D15}" srcId="{54FDFAB5-EBFC-4214-A230-99474DA67B16}" destId="{9A27B617-3A30-4331-ABD6-4DCC2AC90BA3}" srcOrd="14" destOrd="0" parTransId="{E7898686-5645-4E94-A530-B9ABC24D49AE}" sibTransId="{957E4504-FA14-4E16-96D8-6D0138E4677B}"/>
-    <dgm:cxn modelId="{8396338F-1CF2-4FC3-8BA0-7506811C27B2}" srcId="{54FDFAB5-EBFC-4214-A230-99474DA67B16}" destId="{C0B73912-50CE-44A3-89AC-62F83D83CD9A}" srcOrd="16" destOrd="0" parTransId="{D5F7F25F-2776-447E-B5D9-FFAEBFC6B6E9}" sibTransId="{DEA1A14D-1437-4701-A5E6-2B45805D7563}"/>
-    <dgm:cxn modelId="{C343C938-5C67-47F7-817C-6B8249B1104B}" type="presOf" srcId="{84894D11-C72F-4106-BAD6-04C60AAA514B}" destId="{23EAC5D8-7790-4375-944B-F9DBC550C1C9}" srcOrd="0" destOrd="0" presId="urn:microsoft.com/office/officeart/2005/8/layout/default"/>
-    <dgm:cxn modelId="{0C77320A-1956-450F-82AE-9C53A5401BD4}" srcId="{54FDFAB5-EBFC-4214-A230-99474DA67B16}" destId="{043387E8-82F2-4A50-900B-0E3CFA27C0CD}" srcOrd="9" destOrd="0" parTransId="{CFD5AA75-0204-41CF-9908-F59B07178B0D}" sibTransId="{9AAFE793-AFDE-41CA-97FB-5B865392F2C2}"/>
-    <dgm:cxn modelId="{CA0D64D8-242C-43BF-8AB7-C2F067143EA6}" srcId="{54FDFAB5-EBFC-4214-A230-99474DA67B16}" destId="{2138929C-5C80-422C-BE54-04B66309938F}" srcOrd="2" destOrd="0" parTransId="{E5A13A66-809B-41F8-B6FC-58CF9E8A2D5C}" sibTransId="{ED16BFB4-E942-4188-BB3B-C448B3838667}"/>
-    <dgm:cxn modelId="{830ED702-677F-4CF1-9B0B-2B6E7E2D5A3A}" srcId="{54FDFAB5-EBFC-4214-A230-99474DA67B16}" destId="{3A812AC7-3776-4B95-BA63-88C7585BC6A1}" srcOrd="11" destOrd="0" parTransId="{C89332B9-ADA9-4C07-A64B-DB5B46F073E2}" sibTransId="{7260B2CA-1B75-4A60-99A6-DFC9DE5FF311}"/>
-    <dgm:cxn modelId="{6DDF81D6-2E07-4290-8103-1507212879E5}" type="presOf" srcId="{E8704D3C-B344-4B2F-900B-456014A1C087}" destId="{7AA26FE9-9F19-447B-9A7E-816C6F0C14F5}" srcOrd="0" destOrd="0" presId="urn:microsoft.com/office/officeart/2005/8/layout/default"/>
-    <dgm:cxn modelId="{817E04E9-9523-4416-AC58-56935FFC525B}" srcId="{54FDFAB5-EBFC-4214-A230-99474DA67B16}" destId="{7D58CD69-C76E-473B-BDB3-C41C03C29C5C}" srcOrd="0" destOrd="0" parTransId="{6ADC9591-F796-48BB-B01C-B7A61274EDE4}" sibTransId="{256935A4-EAEA-4F79-9B81-EC7B76243EED}"/>
-    <dgm:cxn modelId="{56B1CD61-B91E-4B37-9477-BD0700E8D4A3}" srcId="{54FDFAB5-EBFC-4214-A230-99474DA67B16}" destId="{96A95708-48F5-4967-9A4F-1C5E97E05A62}" srcOrd="13" destOrd="0" parTransId="{0AD7D58C-CD1D-4EE4-BD61-B470FD4AD66D}" sibTransId="{9FE60BBC-294A-4AB4-BD5E-5A91E11F89EB}"/>
-    <dgm:cxn modelId="{053F62FF-9C4E-4515-BC11-F3D5B20654C7}" srcId="{54FDFAB5-EBFC-4214-A230-99474DA67B16}" destId="{BA8DA217-58A9-49FC-8C07-F8DA694F3E8B}" srcOrd="4" destOrd="0" parTransId="{6ED548AB-17A3-4915-801C-C65CD9675EB8}" sibTransId="{F64BA379-D5B3-4EC4-B149-F94D2EE9A1E4}"/>
-    <dgm:cxn modelId="{538F22D9-8339-4B2F-9989-60BC37666B47}" srcId="{54FDFAB5-EBFC-4214-A230-99474DA67B16}" destId="{84894D11-C72F-4106-BAD6-04C60AAA514B}" srcOrd="12" destOrd="0" parTransId="{E4169B1D-E928-4666-AFF3-FEDC3A4C2F3A}" sibTransId="{6527CC56-22F3-468E-BF20-86AD77F57DC4}"/>
-    <dgm:cxn modelId="{6654B6C4-4D16-4515-9EA9-7C17144BDF9C}" type="presOf" srcId="{96A95708-48F5-4967-9A4F-1C5E97E05A62}" destId="{895B6181-C7C8-4345-8037-D194C587E118}" srcOrd="0" destOrd="0" presId="urn:microsoft.com/office/officeart/2005/8/layout/default"/>
-    <dgm:cxn modelId="{CB59B28C-F785-446E-A150-CFB706D4E0CB}" srcId="{54FDFAB5-EBFC-4214-A230-99474DA67B16}" destId="{A957844E-67E5-41AE-985B-FFFBBA1FCDCC}" srcOrd="3" destOrd="0" parTransId="{1ED2E782-C888-4899-AFFF-0131E2D5F2C8}" sibTransId="{762D854A-D91D-466D-BB2D-D9F12299FBEE}"/>
-    <dgm:cxn modelId="{EA3850E4-326E-4CA0-9764-4E5F0F964203}" type="presOf" srcId="{A957844E-67E5-41AE-985B-FFFBBA1FCDCC}" destId="{D0D64E52-EA9E-453D-BFAA-D8F9817D1CB7}" srcOrd="0" destOrd="0" presId="urn:microsoft.com/office/officeart/2005/8/layout/default"/>
-    <dgm:cxn modelId="{34B0326F-0C08-490F-A150-7C504385FD32}" type="presOf" srcId="{9A27B617-3A30-4331-ABD6-4DCC2AC90BA3}" destId="{E1630BE9-19F9-44F7-B06C-3E2461BDEA80}" srcOrd="0" destOrd="0" presId="urn:microsoft.com/office/officeart/2005/8/layout/default"/>
-    <dgm:cxn modelId="{3158D8B6-00B5-4FAF-8D11-D9B6169E3887}" type="presOf" srcId="{CF8971F3-78D3-474C-8CB6-CC38A8B3F7CF}" destId="{A5A36E44-A03F-4B3B-A36C-093E127C728E}" srcOrd="0" destOrd="0" presId="urn:microsoft.com/office/officeart/2005/8/layout/default"/>
-    <dgm:cxn modelId="{240B0EC1-D2B7-4DB7-9647-E97D9BD1357E}" type="presOf" srcId="{2138929C-5C80-422C-BE54-04B66309938F}" destId="{F28D662B-DCBF-4E47-B571-D9615C068822}" srcOrd="0" destOrd="0" presId="urn:microsoft.com/office/officeart/2005/8/layout/default"/>
-    <dgm:cxn modelId="{99B5272B-E5CC-4051-8AB7-FA85E2409DA2}" type="presOf" srcId="{73A399C2-34F2-469E-86A6-83A2C00ADDF7}" destId="{D7AD178D-EAEE-473D-9B1C-572C38DBCB94}" srcOrd="0" destOrd="0" presId="urn:microsoft.com/office/officeart/2005/8/layout/default"/>
-    <dgm:cxn modelId="{08A41CC7-25ED-4335-8DA4-59CF5721ECE5}" type="presOf" srcId="{043387E8-82F2-4A50-900B-0E3CFA27C0CD}" destId="{8356A676-072B-4474-81C8-A2BE9B641AFF}" srcOrd="0" destOrd="0" presId="urn:microsoft.com/office/officeart/2005/8/layout/default"/>
-    <dgm:cxn modelId="{88A397E3-A03C-4564-810D-401D633367EA}" type="presOf" srcId="{3A812AC7-3776-4B95-BA63-88C7585BC6A1}" destId="{4C67F39E-8318-43CF-BF57-DE9CD75A9AD8}" srcOrd="0" destOrd="0" presId="urn:microsoft.com/office/officeart/2005/8/layout/default"/>
-    <dgm:cxn modelId="{C0272D1C-F940-4341-9823-6034DE30715E}" type="presOf" srcId="{C0B73912-50CE-44A3-89AC-62F83D83CD9A}" destId="{842E8155-7724-468B-B588-C99FD4C7ED7A}" srcOrd="0" destOrd="0" presId="urn:microsoft.com/office/officeart/2005/8/layout/default"/>
-    <dgm:cxn modelId="{C035D664-4C69-4E29-AF27-7A9B7FD6D069}" srcId="{54FDFAB5-EBFC-4214-A230-99474DA67B16}" destId="{94B01271-3873-4F31-826E-73E9A64C8485}" srcOrd="7" destOrd="0" parTransId="{66276712-4385-4EE9-B8FF-288424CD372E}" sibTransId="{24D20954-CF7D-47FE-AC03-C0BC10A6DE25}"/>
-    <dgm:cxn modelId="{FEC42406-1D38-4694-A9E2-A542D9A6C618}" type="presOf" srcId="{9E4E560A-1B34-4A24-93F6-3810BA331A59}" destId="{33258B3F-4995-4BD9-A809-06A5FF5DF610}" srcOrd="0" destOrd="0" presId="urn:microsoft.com/office/officeart/2005/8/layout/default"/>
-    <dgm:cxn modelId="{F55A1716-BFA4-4CDB-8A1F-C5BAFCB393E1}" srcId="{54FDFAB5-EBFC-4214-A230-99474DA67B16}" destId="{73A399C2-34F2-469E-86A6-83A2C00ADDF7}" srcOrd="10" destOrd="0" parTransId="{407AD22D-8B5A-44CD-BCEF-0D175DBD656A}" sibTransId="{27E55F55-291F-488B-98FE-F013520A9D30}"/>
-    <dgm:cxn modelId="{1EE68108-0A39-4EC2-ABE1-E806F3061163}" type="presParOf" srcId="{93CB5F9A-067C-4BE0-8574-1D9BA3C0F242}" destId="{83587A5E-496D-49AC-8535-A993F3BA579B}" srcOrd="0" destOrd="0" presId="urn:microsoft.com/office/officeart/2005/8/layout/default"/>
-    <dgm:cxn modelId="{C5ADFD77-94D2-421B-AAE3-7A32BBA0C6D8}" type="presParOf" srcId="{93CB5F9A-067C-4BE0-8574-1D9BA3C0F242}" destId="{C1B423D7-7AF2-4B77-899C-EE73648AE44B}" srcOrd="1" destOrd="0" presId="urn:microsoft.com/office/officeart/2005/8/layout/default"/>
-    <dgm:cxn modelId="{62741035-3F1B-4F88-A156-5F178E0A2942}" type="presParOf" srcId="{93CB5F9A-067C-4BE0-8574-1D9BA3C0F242}" destId="{617C7A30-8ED5-4A48-ADB8-EF417DB5E3E5}" srcOrd="2" destOrd="0" presId="urn:microsoft.com/office/officeart/2005/8/layout/default"/>
-    <dgm:cxn modelId="{792CE921-A31E-4E4F-A023-A8506088EF99}" type="presParOf" srcId="{93CB5F9A-067C-4BE0-8574-1D9BA3C0F242}" destId="{6C23C19F-DAD9-4CC5-AF72-7B9729EA5924}" srcOrd="3" destOrd="0" presId="urn:microsoft.com/office/officeart/2005/8/layout/default"/>
-    <dgm:cxn modelId="{769136B4-48DF-47CF-8D8D-49C9251F0958}" type="presParOf" srcId="{93CB5F9A-067C-4BE0-8574-1D9BA3C0F242}" destId="{F28D662B-DCBF-4E47-B571-D9615C068822}" srcOrd="4" destOrd="0" presId="urn:microsoft.com/office/officeart/2005/8/layout/default"/>
-    <dgm:cxn modelId="{0A6872C3-0ACD-4BD2-A7EE-A01068F3709F}" type="presParOf" srcId="{93CB5F9A-067C-4BE0-8574-1D9BA3C0F242}" destId="{A775C610-0BB5-4375-9404-296E1466F043}" srcOrd="5" destOrd="0" presId="urn:microsoft.com/office/officeart/2005/8/layout/default"/>
-    <dgm:cxn modelId="{632F4000-1872-4834-A604-14ED3E122DA4}" type="presParOf" srcId="{93CB5F9A-067C-4BE0-8574-1D9BA3C0F242}" destId="{D0D64E52-EA9E-453D-BFAA-D8F9817D1CB7}" srcOrd="6" destOrd="0" presId="urn:microsoft.com/office/officeart/2005/8/layout/default"/>
-    <dgm:cxn modelId="{752DC092-B618-455B-86D0-3E4992473BEA}" type="presParOf" srcId="{93CB5F9A-067C-4BE0-8574-1D9BA3C0F242}" destId="{40635BD1-1BD0-4E69-9FE2-96CA7B8EF68D}" srcOrd="7" destOrd="0" presId="urn:microsoft.com/office/officeart/2005/8/layout/default"/>
-    <dgm:cxn modelId="{FFD283D3-AA8F-4BFD-BC4C-CFDB9E4C8C84}" type="presParOf" srcId="{93CB5F9A-067C-4BE0-8574-1D9BA3C0F242}" destId="{88FB631F-B171-48D6-9922-A1AC224E414B}" srcOrd="8" destOrd="0" presId="urn:microsoft.com/office/officeart/2005/8/layout/default"/>
-    <dgm:cxn modelId="{2D0F4062-D027-4F33-A98F-A826C1C48601}" type="presParOf" srcId="{93CB5F9A-067C-4BE0-8574-1D9BA3C0F242}" destId="{952C2470-77C5-46CC-A052-5C599B1A2359}" srcOrd="9" destOrd="0" presId="urn:microsoft.com/office/officeart/2005/8/layout/default"/>
-    <dgm:cxn modelId="{A63CA708-75B8-4AB3-AE20-3D66F95026B1}" type="presParOf" srcId="{93CB5F9A-067C-4BE0-8574-1D9BA3C0F242}" destId="{33258B3F-4995-4BD9-A809-06A5FF5DF610}" srcOrd="10" destOrd="0" presId="urn:microsoft.com/office/officeart/2005/8/layout/default"/>
-    <dgm:cxn modelId="{77F0D9F1-33DC-4C82-BE53-500CF9BF2600}" type="presParOf" srcId="{93CB5F9A-067C-4BE0-8574-1D9BA3C0F242}" destId="{22679C2C-E299-48A2-B5F5-835F7A802E48}" srcOrd="11" destOrd="0" presId="urn:microsoft.com/office/officeart/2005/8/layout/default"/>
-    <dgm:cxn modelId="{4E9CCE07-475F-42C4-B979-16F6BA026453}" type="presParOf" srcId="{93CB5F9A-067C-4BE0-8574-1D9BA3C0F242}" destId="{7AA26FE9-9F19-447B-9A7E-816C6F0C14F5}" srcOrd="12" destOrd="0" presId="urn:microsoft.com/office/officeart/2005/8/layout/default"/>
-    <dgm:cxn modelId="{9CE5787F-F0DF-4A0D-9A06-01D1A12EC5A9}" type="presParOf" srcId="{93CB5F9A-067C-4BE0-8574-1D9BA3C0F242}" destId="{63D8CF97-52F0-4923-87F2-BAF1012C35C8}" srcOrd="13" destOrd="0" presId="urn:microsoft.com/office/officeart/2005/8/layout/default"/>
-    <dgm:cxn modelId="{67F066B3-6165-4A62-9414-6FE6015F281D}" type="presParOf" srcId="{93CB5F9A-067C-4BE0-8574-1D9BA3C0F242}" destId="{A4B1D2D3-8B5D-435C-9A6A-AC21261D971E}" srcOrd="14" destOrd="0" presId="urn:microsoft.com/office/officeart/2005/8/layout/default"/>
-    <dgm:cxn modelId="{531F1B4E-AE61-4438-A3F3-46E6C62BF65A}" type="presParOf" srcId="{93CB5F9A-067C-4BE0-8574-1D9BA3C0F242}" destId="{D0D491B4-CE8B-424A-BB17-D5B0C444F177}" srcOrd="15" destOrd="0" presId="urn:microsoft.com/office/officeart/2005/8/layout/default"/>
-    <dgm:cxn modelId="{2FC123E5-ACA6-427E-8A93-7D71936D846D}" type="presParOf" srcId="{93CB5F9A-067C-4BE0-8574-1D9BA3C0F242}" destId="{A5A36E44-A03F-4B3B-A36C-093E127C728E}" srcOrd="16" destOrd="0" presId="urn:microsoft.com/office/officeart/2005/8/layout/default"/>
-    <dgm:cxn modelId="{B4462B3C-96E8-4102-BBA0-66660E2FB1D9}" type="presParOf" srcId="{93CB5F9A-067C-4BE0-8574-1D9BA3C0F242}" destId="{63D01EB1-3D77-48BF-958F-9CA992726205}" srcOrd="17" destOrd="0" presId="urn:microsoft.com/office/officeart/2005/8/layout/default"/>
-    <dgm:cxn modelId="{BD07C122-730A-4D82-86D3-57E301A7F449}" type="presParOf" srcId="{93CB5F9A-067C-4BE0-8574-1D9BA3C0F242}" destId="{8356A676-072B-4474-81C8-A2BE9B641AFF}" srcOrd="18" destOrd="0" presId="urn:microsoft.com/office/officeart/2005/8/layout/default"/>
-    <dgm:cxn modelId="{C0B0DC6E-D301-4627-98F9-9AC53C97A89E}" type="presParOf" srcId="{93CB5F9A-067C-4BE0-8574-1D9BA3C0F242}" destId="{EAC62126-E0F0-4C1A-A3E0-74679E12CB69}" srcOrd="19" destOrd="0" presId="urn:microsoft.com/office/officeart/2005/8/layout/default"/>
-    <dgm:cxn modelId="{6F09BA99-46B1-4328-9A7D-F0CBCF9A53E5}" type="presParOf" srcId="{93CB5F9A-067C-4BE0-8574-1D9BA3C0F242}" destId="{D7AD178D-EAEE-473D-9B1C-572C38DBCB94}" srcOrd="20" destOrd="0" presId="urn:microsoft.com/office/officeart/2005/8/layout/default"/>
-    <dgm:cxn modelId="{25ABB0E2-D590-416C-91C6-260AEB04A2D0}" type="presParOf" srcId="{93CB5F9A-067C-4BE0-8574-1D9BA3C0F242}" destId="{2CE554CD-8948-4E03-A3FF-DB7F4DD25409}" srcOrd="21" destOrd="0" presId="urn:microsoft.com/office/officeart/2005/8/layout/default"/>
-    <dgm:cxn modelId="{59F4FEA9-3F83-4715-94EB-E792F0756B88}" type="presParOf" srcId="{93CB5F9A-067C-4BE0-8574-1D9BA3C0F242}" destId="{4C67F39E-8318-43CF-BF57-DE9CD75A9AD8}" srcOrd="22" destOrd="0" presId="urn:microsoft.com/office/officeart/2005/8/layout/default"/>
-    <dgm:cxn modelId="{26D468A3-0B75-43AD-9BF7-1CAE9B6EBA78}" type="presParOf" srcId="{93CB5F9A-067C-4BE0-8574-1D9BA3C0F242}" destId="{23F17142-2C90-4AF4-A6A5-187D3B12BBC9}" srcOrd="23" destOrd="0" presId="urn:microsoft.com/office/officeart/2005/8/layout/default"/>
-    <dgm:cxn modelId="{0AD79FAC-781C-4984-83E5-2E65E1068D08}" type="presParOf" srcId="{93CB5F9A-067C-4BE0-8574-1D9BA3C0F242}" destId="{23EAC5D8-7790-4375-944B-F9DBC550C1C9}" srcOrd="24" destOrd="0" presId="urn:microsoft.com/office/officeart/2005/8/layout/default"/>
-    <dgm:cxn modelId="{14F9754E-85D9-4496-8B68-77CC4863E7DA}" type="presParOf" srcId="{93CB5F9A-067C-4BE0-8574-1D9BA3C0F242}" destId="{2B734684-1E6C-4FE0-B7DF-50447879D979}" srcOrd="25" destOrd="0" presId="urn:microsoft.com/office/officeart/2005/8/layout/default"/>
-    <dgm:cxn modelId="{2D4BB9E8-E5BC-4D67-B51E-1FEB89BF3A03}" type="presParOf" srcId="{93CB5F9A-067C-4BE0-8574-1D9BA3C0F242}" destId="{895B6181-C7C8-4345-8037-D194C587E118}" srcOrd="26" destOrd="0" presId="urn:microsoft.com/office/officeart/2005/8/layout/default"/>
-    <dgm:cxn modelId="{569D6142-4F67-4463-8F10-3C961D2A9418}" type="presParOf" srcId="{93CB5F9A-067C-4BE0-8574-1D9BA3C0F242}" destId="{7BC23973-0BFB-4798-B520-F7F8C8C83706}" srcOrd="27" destOrd="0" presId="urn:microsoft.com/office/officeart/2005/8/layout/default"/>
-    <dgm:cxn modelId="{219F6D12-274B-4F3E-8F4C-9E6DB642C46A}" type="presParOf" srcId="{93CB5F9A-067C-4BE0-8574-1D9BA3C0F242}" destId="{E1630BE9-19F9-44F7-B06C-3E2461BDEA80}" srcOrd="28" destOrd="0" presId="urn:microsoft.com/office/officeart/2005/8/layout/default"/>
-    <dgm:cxn modelId="{630EA33E-749A-4718-9A44-0A5FF61E3C79}" type="presParOf" srcId="{93CB5F9A-067C-4BE0-8574-1D9BA3C0F242}" destId="{0FFDE24B-603D-4225-941D-98BF015E675C}" srcOrd="29" destOrd="0" presId="urn:microsoft.com/office/officeart/2005/8/layout/default"/>
-    <dgm:cxn modelId="{903F230D-598C-4920-9AC3-E9B778FE4DD8}" type="presParOf" srcId="{93CB5F9A-067C-4BE0-8574-1D9BA3C0F242}" destId="{E6ABEA01-6EF4-414D-9111-82DC49838EE6}" srcOrd="30" destOrd="0" presId="urn:microsoft.com/office/officeart/2005/8/layout/default"/>
-    <dgm:cxn modelId="{5A3F41B2-A8E1-4ECD-AC68-6211985D7F24}" type="presParOf" srcId="{93CB5F9A-067C-4BE0-8574-1D9BA3C0F242}" destId="{5DB5AE4C-0D2D-4EEC-89E9-44867997FC55}" srcOrd="31" destOrd="0" presId="urn:microsoft.com/office/officeart/2005/8/layout/default"/>
-    <dgm:cxn modelId="{40DDCF49-B767-4952-A270-19539B3CD4C1}" type="presParOf" srcId="{93CB5F9A-067C-4BE0-8574-1D9BA3C0F242}" destId="{842E8155-7724-468B-B588-C99FD4C7ED7A}" srcOrd="32" destOrd="0" presId="urn:microsoft.com/office/officeart/2005/8/layout/default"/>
+    <dgm:cxn modelId="{A84065E4-B367-4EB9-9E7E-DE807EA96FA2}" type="presOf" srcId="{7D58CD69-C76E-473B-BDB3-C41C03C29C5C}" destId="{83587A5E-496D-49AC-8535-A993F3BA579B}" srcOrd="0" destOrd="0" presId="urn:microsoft.com/office/officeart/2005/8/layout/default"/>
+    <dgm:cxn modelId="{75B4D78D-1565-4717-B968-FFFF5DCD89E6}" type="presParOf" srcId="{93CB5F9A-067C-4BE0-8574-1D9BA3C0F242}" destId="{83587A5E-496D-49AC-8535-A993F3BA579B}" srcOrd="0" destOrd="0" presId="urn:microsoft.com/office/officeart/2005/8/layout/default"/>
+    <dgm:cxn modelId="{1EA0D0C1-ACF3-4419-B55B-637CE490482A}" type="presParOf" srcId="{93CB5F9A-067C-4BE0-8574-1D9BA3C0F242}" destId="{C1B423D7-7AF2-4B77-899C-EE73648AE44B}" srcOrd="1" destOrd="0" presId="urn:microsoft.com/office/officeart/2005/8/layout/default"/>
+    <dgm:cxn modelId="{95B927DB-F3AF-4163-8203-F327041234E7}" type="presParOf" srcId="{93CB5F9A-067C-4BE0-8574-1D9BA3C0F242}" destId="{617C7A30-8ED5-4A48-ADB8-EF417DB5E3E5}" srcOrd="2" destOrd="0" presId="urn:microsoft.com/office/officeart/2005/8/layout/default"/>
+    <dgm:cxn modelId="{5370BFC8-3624-4C67-8E4D-D3DDE3A77571}" type="presParOf" srcId="{93CB5F9A-067C-4BE0-8574-1D9BA3C0F242}" destId="{6C23C19F-DAD9-4CC5-AF72-7B9729EA5924}" srcOrd="3" destOrd="0" presId="urn:microsoft.com/office/officeart/2005/8/layout/default"/>
+    <dgm:cxn modelId="{8BC818E0-6478-424E-B436-9F9BAA365D6C}" type="presParOf" srcId="{93CB5F9A-067C-4BE0-8574-1D9BA3C0F242}" destId="{F28D662B-DCBF-4E47-B571-D9615C068822}" srcOrd="4" destOrd="0" presId="urn:microsoft.com/office/officeart/2005/8/layout/default"/>
+    <dgm:cxn modelId="{4BCC959D-C822-47B8-9931-587B41F81F1E}" type="presParOf" srcId="{93CB5F9A-067C-4BE0-8574-1D9BA3C0F242}" destId="{A775C610-0BB5-4375-9404-296E1466F043}" srcOrd="5" destOrd="0" presId="urn:microsoft.com/office/officeart/2005/8/layout/default"/>
+    <dgm:cxn modelId="{C964800F-C53F-401D-9478-D77AD5F3CAE7}" type="presParOf" srcId="{93CB5F9A-067C-4BE0-8574-1D9BA3C0F242}" destId="{D0D64E52-EA9E-453D-BFAA-D8F9817D1CB7}" srcOrd="6" destOrd="0" presId="urn:microsoft.com/office/officeart/2005/8/layout/default"/>
+    <dgm:cxn modelId="{EBF1A8EF-3D37-4AD7-8DAA-1BB3C85A23EF}" type="presParOf" srcId="{93CB5F9A-067C-4BE0-8574-1D9BA3C0F242}" destId="{40635BD1-1BD0-4E69-9FE2-96CA7B8EF68D}" srcOrd="7" destOrd="0" presId="urn:microsoft.com/office/officeart/2005/8/layout/default"/>
+    <dgm:cxn modelId="{67CE77E9-B8E2-4154-8228-F5E2D4247626}" type="presParOf" srcId="{93CB5F9A-067C-4BE0-8574-1D9BA3C0F242}" destId="{88FB631F-B171-48D6-9922-A1AC224E414B}" srcOrd="8" destOrd="0" presId="urn:microsoft.com/office/officeart/2005/8/layout/default"/>
+    <dgm:cxn modelId="{B326B6B1-03AC-40B0-9573-2B6BD2E0BD7B}" type="presParOf" srcId="{93CB5F9A-067C-4BE0-8574-1D9BA3C0F242}" destId="{952C2470-77C5-46CC-A052-5C599B1A2359}" srcOrd="9" destOrd="0" presId="urn:microsoft.com/office/officeart/2005/8/layout/default"/>
+    <dgm:cxn modelId="{44CBF26E-4FD1-4AF5-B2D9-E04268305B85}" type="presParOf" srcId="{93CB5F9A-067C-4BE0-8574-1D9BA3C0F242}" destId="{33258B3F-4995-4BD9-A809-06A5FF5DF610}" srcOrd="10" destOrd="0" presId="urn:microsoft.com/office/officeart/2005/8/layout/default"/>
+    <dgm:cxn modelId="{7DA2CDAC-4567-43E5-999C-4E578610406C}" type="presParOf" srcId="{93CB5F9A-067C-4BE0-8574-1D9BA3C0F242}" destId="{22679C2C-E299-48A2-B5F5-835F7A802E48}" srcOrd="11" destOrd="0" presId="urn:microsoft.com/office/officeart/2005/8/layout/default"/>
+    <dgm:cxn modelId="{7A2CAD86-B596-4B8D-8DF3-C5ADB890A35D}" type="presParOf" srcId="{93CB5F9A-067C-4BE0-8574-1D9BA3C0F242}" destId="{7AA26FE9-9F19-447B-9A7E-816C6F0C14F5}" srcOrd="12" destOrd="0" presId="urn:microsoft.com/office/officeart/2005/8/layout/default"/>
+    <dgm:cxn modelId="{6002644F-8640-4316-92CD-1980E0029AE1}" type="presParOf" srcId="{93CB5F9A-067C-4BE0-8574-1D9BA3C0F242}" destId="{63D8CF97-52F0-4923-87F2-BAF1012C35C8}" srcOrd="13" destOrd="0" presId="urn:microsoft.com/office/officeart/2005/8/layout/default"/>
+    <dgm:cxn modelId="{19744C3C-FFEA-47C3-A9C1-04521090D104}" type="presParOf" srcId="{93CB5F9A-067C-4BE0-8574-1D9BA3C0F242}" destId="{A4B1D2D3-8B5D-435C-9A6A-AC21261D971E}" srcOrd="14" destOrd="0" presId="urn:microsoft.com/office/officeart/2005/8/layout/default"/>
+    <dgm:cxn modelId="{1E8EAE52-4E6A-4EB4-81AB-4373D1DFC4CC}" type="presParOf" srcId="{93CB5F9A-067C-4BE0-8574-1D9BA3C0F242}" destId="{D0D491B4-CE8B-424A-BB17-D5B0C444F177}" srcOrd="15" destOrd="0" presId="urn:microsoft.com/office/officeart/2005/8/layout/default"/>
+    <dgm:cxn modelId="{CAE0B184-2B8E-46C4-A79C-2370E038F0AA}" type="presParOf" srcId="{93CB5F9A-067C-4BE0-8574-1D9BA3C0F242}" destId="{A5A36E44-A03F-4B3B-A36C-093E127C728E}" srcOrd="16" destOrd="0" presId="urn:microsoft.com/office/officeart/2005/8/layout/default"/>
+    <dgm:cxn modelId="{6ADEB234-CB08-4263-B2A0-32942D6D8E08}" type="presParOf" srcId="{93CB5F9A-067C-4BE0-8574-1D9BA3C0F242}" destId="{63D01EB1-3D77-48BF-958F-9CA992726205}" srcOrd="17" destOrd="0" presId="urn:microsoft.com/office/officeart/2005/8/layout/default"/>
+    <dgm:cxn modelId="{E3CEC6A2-AF08-46D1-A34A-E19C1BFA394A}" type="presParOf" srcId="{93CB5F9A-067C-4BE0-8574-1D9BA3C0F242}" destId="{8356A676-072B-4474-81C8-A2BE9B641AFF}" srcOrd="18" destOrd="0" presId="urn:microsoft.com/office/officeart/2005/8/layout/default"/>
+    <dgm:cxn modelId="{31F1CECB-694E-496C-AF45-3B66094B296D}" type="presParOf" srcId="{93CB5F9A-067C-4BE0-8574-1D9BA3C0F242}" destId="{EAC62126-E0F0-4C1A-A3E0-74679E12CB69}" srcOrd="19" destOrd="0" presId="urn:microsoft.com/office/officeart/2005/8/layout/default"/>
+    <dgm:cxn modelId="{76F93769-4509-4B76-9E8F-3EA833BA17CA}" type="presParOf" srcId="{93CB5F9A-067C-4BE0-8574-1D9BA3C0F242}" destId="{D7AD178D-EAEE-473D-9B1C-572C38DBCB94}" srcOrd="20" destOrd="0" presId="urn:microsoft.com/office/officeart/2005/8/layout/default"/>
+    <dgm:cxn modelId="{97A1E464-C7CE-407A-8445-A309993FD335}" type="presParOf" srcId="{93CB5F9A-067C-4BE0-8574-1D9BA3C0F242}" destId="{2CE554CD-8948-4E03-A3FF-DB7F4DD25409}" srcOrd="21" destOrd="0" presId="urn:microsoft.com/office/officeart/2005/8/layout/default"/>
+    <dgm:cxn modelId="{D009486C-1C9E-4D93-A84D-69204C97B003}" type="presParOf" srcId="{93CB5F9A-067C-4BE0-8574-1D9BA3C0F242}" destId="{4C67F39E-8318-43CF-BF57-DE9CD75A9AD8}" srcOrd="22" destOrd="0" presId="urn:microsoft.com/office/officeart/2005/8/layout/default"/>
+    <dgm:cxn modelId="{EED8EDFC-3BCE-43CD-AD85-32860EE0D650}" type="presParOf" srcId="{93CB5F9A-067C-4BE0-8574-1D9BA3C0F242}" destId="{23F17142-2C90-4AF4-A6A5-187D3B12BBC9}" srcOrd="23" destOrd="0" presId="urn:microsoft.com/office/officeart/2005/8/layout/default"/>
+    <dgm:cxn modelId="{8C8F5E90-D73F-4631-ADB9-E54A2262B4E8}" type="presParOf" srcId="{93CB5F9A-067C-4BE0-8574-1D9BA3C0F242}" destId="{23EAC5D8-7790-4375-944B-F9DBC550C1C9}" srcOrd="24" destOrd="0" presId="urn:microsoft.com/office/officeart/2005/8/layout/default"/>
+    <dgm:cxn modelId="{A13891E8-E036-4C10-A412-626FAB89924E}" type="presParOf" srcId="{93CB5F9A-067C-4BE0-8574-1D9BA3C0F242}" destId="{2B734684-1E6C-4FE0-B7DF-50447879D979}" srcOrd="25" destOrd="0" presId="urn:microsoft.com/office/officeart/2005/8/layout/default"/>
+    <dgm:cxn modelId="{C1412623-AB73-4BA6-B603-320A6918099F}" type="presParOf" srcId="{93CB5F9A-067C-4BE0-8574-1D9BA3C0F242}" destId="{895B6181-C7C8-4345-8037-D194C587E118}" srcOrd="26" destOrd="0" presId="urn:microsoft.com/office/officeart/2005/8/layout/default"/>
+    <dgm:cxn modelId="{F3D5EB77-5D6D-4816-BD78-52ED00A96686}" type="presParOf" srcId="{93CB5F9A-067C-4BE0-8574-1D9BA3C0F242}" destId="{7BC23973-0BFB-4798-B520-F7F8C8C83706}" srcOrd="27" destOrd="0" presId="urn:microsoft.com/office/officeart/2005/8/layout/default"/>
+    <dgm:cxn modelId="{9165295B-A8CE-41A6-B271-C51924FB8815}" type="presParOf" srcId="{93CB5F9A-067C-4BE0-8574-1D9BA3C0F242}" destId="{E1630BE9-19F9-44F7-B06C-3E2461BDEA80}" srcOrd="28" destOrd="0" presId="urn:microsoft.com/office/officeart/2005/8/layout/default"/>
+    <dgm:cxn modelId="{A781B726-2E53-4836-939C-834DD18D2D8F}" type="presParOf" srcId="{93CB5F9A-067C-4BE0-8574-1D9BA3C0F242}" destId="{0FFDE24B-603D-4225-941D-98BF015E675C}" srcOrd="29" destOrd="0" presId="urn:microsoft.com/office/officeart/2005/8/layout/default"/>
+    <dgm:cxn modelId="{EDB1A6EF-67E3-4453-82BC-63B70ECC5D50}" type="presParOf" srcId="{93CB5F9A-067C-4BE0-8574-1D9BA3C0F242}" destId="{E6ABEA01-6EF4-414D-9111-82DC49838EE6}" srcOrd="30" destOrd="0" presId="urn:microsoft.com/office/officeart/2005/8/layout/default"/>
+    <dgm:cxn modelId="{53202E66-21F9-4526-AD41-9BD11B0977A8}" type="presParOf" srcId="{93CB5F9A-067C-4BE0-8574-1D9BA3C0F242}" destId="{5DB5AE4C-0D2D-4EEC-89E9-44867997FC55}" srcOrd="31" destOrd="0" presId="urn:microsoft.com/office/officeart/2005/8/layout/default"/>
+    <dgm:cxn modelId="{32AC5AA5-DA00-487A-8030-6700840663EA}" type="presParOf" srcId="{93CB5F9A-067C-4BE0-8574-1D9BA3C0F242}" destId="{842E8155-7724-468B-B588-C99FD4C7ED7A}" srcOrd="32" destOrd="0" presId="urn:microsoft.com/office/officeart/2005/8/layout/default"/>
   </dgm:cxnLst>
   <dgm:bg/>
   <dgm:whole/>
@@ -5657,7 +5665,7 @@
       </dsp:nvSpPr>
       <dsp:spPr>
         <a:xfrm>
-          <a:off x="4345933" y="1810292"/>
+          <a:off x="4326893" y="2353208"/>
           <a:ext cx="684882" cy="548627"/>
         </a:xfrm>
         <a:prstGeom prst="rect">
@@ -5751,7 +5759,7 @@
         </a:p>
       </dsp:txBody>
       <dsp:txXfrm>
-        <a:off x="4345933" y="1810292"/>
+        <a:off x="4326893" y="2353208"/>
         <a:ext cx="684882" cy="548627"/>
       </dsp:txXfrm>
     </dsp:sp>
@@ -5762,7 +5770,7 @@
       </dsp:nvSpPr>
       <dsp:spPr>
         <a:xfrm>
-          <a:off x="2908516" y="1216660"/>
+          <a:off x="2175094" y="1178579"/>
           <a:ext cx="684882" cy="548627"/>
         </a:xfrm>
         <a:prstGeom prst="rect">
@@ -5856,7 +5864,7 @@
         </a:p>
       </dsp:txBody>
       <dsp:txXfrm>
-        <a:off x="2908516" y="1216660"/>
+        <a:off x="2175094" y="1178579"/>
         <a:ext cx="684882" cy="548627"/>
       </dsp:txXfrm>
     </dsp:sp>
@@ -5867,7 +5875,7 @@
       </dsp:nvSpPr>
       <dsp:spPr>
         <a:xfrm>
-          <a:off x="3634220" y="1216660"/>
+          <a:off x="2881758" y="1178579"/>
           <a:ext cx="684882" cy="548627"/>
         </a:xfrm>
         <a:prstGeom prst="rect">
@@ -5961,7 +5969,7 @@
         </a:p>
       </dsp:txBody>
       <dsp:txXfrm>
-        <a:off x="3634220" y="1216660"/>
+        <a:off x="2881758" y="1178579"/>
         <a:ext cx="684882" cy="548627"/>
       </dsp:txXfrm>
     </dsp:sp>
@@ -5972,7 +5980,7 @@
       </dsp:nvSpPr>
       <dsp:spPr>
         <a:xfrm>
-          <a:off x="1445495" y="1211366"/>
+          <a:off x="731113" y="20726"/>
           <a:ext cx="684882" cy="548627"/>
         </a:xfrm>
         <a:prstGeom prst="rect">
@@ -6066,7 +6074,7 @@
         </a:p>
       </dsp:txBody>
       <dsp:txXfrm>
-        <a:off x="1445495" y="1211366"/>
+        <a:off x="731113" y="20726"/>
         <a:ext cx="684882" cy="548627"/>
       </dsp:txXfrm>
     </dsp:sp>
@@ -6077,7 +6085,7 @@
       </dsp:nvSpPr>
       <dsp:spPr>
         <a:xfrm>
-          <a:off x="2189663" y="1216646"/>
+          <a:off x="1446721" y="35526"/>
           <a:ext cx="684882" cy="548627"/>
         </a:xfrm>
         <a:prstGeom prst="rect">
@@ -6171,7 +6179,7 @@
         </a:p>
       </dsp:txBody>
       <dsp:txXfrm>
-        <a:off x="2189663" y="1216646"/>
+        <a:off x="1446721" y="35526"/>
         <a:ext cx="684882" cy="548627"/>
       </dsp:txXfrm>
     </dsp:sp>
@@ -6182,7 +6190,7 @@
       </dsp:nvSpPr>
       <dsp:spPr>
         <a:xfrm>
-          <a:off x="2182883" y="618166"/>
+          <a:off x="2173363" y="37127"/>
           <a:ext cx="684882" cy="548627"/>
         </a:xfrm>
         <a:prstGeom prst="rect">
@@ -6276,7 +6284,7 @@
         </a:p>
       </dsp:txBody>
       <dsp:txXfrm>
-        <a:off x="2182883" y="618166"/>
+        <a:off x="2173363" y="37127"/>
         <a:ext cx="684882" cy="548627"/>
       </dsp:txXfrm>
     </dsp:sp>
@@ -6287,7 +6295,7 @@
       </dsp:nvSpPr>
       <dsp:spPr>
         <a:xfrm>
-          <a:off x="5079211" y="1801320"/>
+          <a:off x="5050650" y="2344192"/>
           <a:ext cx="684882" cy="548627"/>
         </a:xfrm>
         <a:prstGeom prst="rect">
@@ -6381,7 +6389,7 @@
         </a:p>
       </dsp:txBody>
       <dsp:txXfrm>
-        <a:off x="5079211" y="1801320"/>
+        <a:off x="5050650" y="2344192"/>
         <a:ext cx="684882" cy="548627"/>
       </dsp:txXfrm>
     </dsp:sp>
@@ -6392,7 +6400,7 @@
       </dsp:nvSpPr>
       <dsp:spPr>
         <a:xfrm>
-          <a:off x="5081374" y="1197042"/>
+          <a:off x="5052814" y="1739915"/>
           <a:ext cx="684882" cy="548627"/>
         </a:xfrm>
         <a:prstGeom prst="rect">
@@ -6486,7 +6494,7 @@
         </a:p>
       </dsp:txBody>
       <dsp:txXfrm>
-        <a:off x="5081374" y="1197042"/>
+        <a:off x="5052814" y="1739915"/>
         <a:ext cx="684882" cy="548627"/>
       </dsp:txXfrm>
     </dsp:sp>
@@ -6497,7 +6505,7 @@
       </dsp:nvSpPr>
       <dsp:spPr>
         <a:xfrm>
-          <a:off x="4353650" y="2403507"/>
+          <a:off x="3610708" y="2365425"/>
           <a:ext cx="684882" cy="548627"/>
         </a:xfrm>
         <a:prstGeom prst="rect">
@@ -6591,7 +6599,7 @@
         </a:p>
       </dsp:txBody>
       <dsp:txXfrm>
-        <a:off x="4353650" y="2403507"/>
+        <a:off x="3610708" y="2365425"/>
         <a:ext cx="684882" cy="548627"/>
       </dsp:txXfrm>
     </dsp:sp>
@@ -6812,7 +6820,7 @@
       </dsp:nvSpPr>
       <dsp:spPr>
         <a:xfrm>
-          <a:off x="3632057" y="1798753"/>
+          <a:off x="3613016" y="1189152"/>
           <a:ext cx="684882" cy="548627"/>
         </a:xfrm>
         <a:prstGeom prst="rect">
@@ -6906,7 +6914,7 @@
         </a:p>
       </dsp:txBody>
       <dsp:txXfrm>
-        <a:off x="3632057" y="1798753"/>
+        <a:off x="3613016" y="1189152"/>
         <a:ext cx="684882" cy="548627"/>
       </dsp:txXfrm>
     </dsp:sp>
@@ -6917,7 +6925,7 @@
       </dsp:nvSpPr>
       <dsp:spPr>
         <a:xfrm>
-          <a:off x="2177979" y="31357"/>
+          <a:off x="2177979" y="602876"/>
           <a:ext cx="684882" cy="548627"/>
         </a:xfrm>
         <a:prstGeom prst="rect">
@@ -7011,7 +7019,7 @@
         </a:p>
       </dsp:txBody>
       <dsp:txXfrm>
-        <a:off x="2177979" y="31357"/>
+        <a:off x="2177979" y="602876"/>
         <a:ext cx="684882" cy="548627"/>
       </dsp:txXfrm>
     </dsp:sp>
@@ -7022,7 +7030,7 @@
       </dsp:nvSpPr>
       <dsp:spPr>
         <a:xfrm>
-          <a:off x="3633139" y="2399295"/>
+          <a:off x="3604578" y="1780174"/>
           <a:ext cx="684882" cy="548627"/>
         </a:xfrm>
         <a:prstGeom prst="rect">
@@ -7116,7 +7124,7 @@
         </a:p>
       </dsp:txBody>
       <dsp:txXfrm>
-        <a:off x="3633139" y="2399295"/>
+        <a:off x="3604578" y="1780174"/>
         <a:ext cx="684882" cy="548627"/>
       </dsp:txXfrm>
     </dsp:sp>
@@ -7127,7 +7135,7 @@
       </dsp:nvSpPr>
       <dsp:spPr>
         <a:xfrm>
-          <a:off x="5807368" y="1186801"/>
+          <a:off x="5045385" y="1158154"/>
           <a:ext cx="684882" cy="548627"/>
         </a:xfrm>
         <a:prstGeom prst="rect">
@@ -7221,7 +7229,7 @@
         </a:p>
       </dsp:txBody>
       <dsp:txXfrm>
-        <a:off x="5807368" y="1186801"/>
+        <a:off x="5045385" y="1158154"/>
         <a:ext cx="684882" cy="548627"/>
       </dsp:txXfrm>
     </dsp:sp>

</xml_diff>

<commit_message>
Map making  + adding new entities
</commit_message>
<xml_diff>
--- a/TeamGabrielGarciaMarquez/RolePlayingGame/Content/Documentation/TelerikRPG.docx
+++ b/TeamGabrielGarciaMarquez/RolePlayingGame/Content/Documentation/TelerikRPG.docx
@@ -162,8 +162,13 @@
       </w:r>
       <w:proofErr w:type="spellEnd"/>
       <w:r>
-        <w:t xml:space="preserve"> Georgiev</w:t>
+        <w:t xml:space="preserve"> </w:t>
       </w:r>
+      <w:proofErr w:type="spellStart"/>
+      <w:r>
+        <w:t>Georgiev</w:t>
+      </w:r>
+      <w:proofErr w:type="spellEnd"/>
     </w:p>
     <w:p>
       <w:pPr>
@@ -611,11 +616,12 @@
       <w:r>
         <w:rPr>
           <w:noProof/>
+          <w:lang w:val="bg-BG" w:eastAsia="bg-BG"/>
         </w:rPr>
         <w:drawing>
           <wp:inline distT="0" distB="0" distL="0" distR="0">
             <wp:extent cx="7212330" cy="5557962"/>
-            <wp:effectExtent l="19050" t="19050" r="0" b="0"/>
+            <wp:effectExtent l="0" t="0" r="0" b="0"/>
             <wp:docPr id="2" name="Diagram 2"/>
             <wp:cNvGraphicFramePr/>
             <a:graphic xmlns:a="http://schemas.openxmlformats.org/drawingml/2006/main">
@@ -5041,7 +5047,7 @@
       </dgm:t>
     </dgm:pt>
     <dgm:pt modelId="{83587A5E-496D-49AC-8535-A993F3BA579B}" type="pres">
-      <dgm:prSet presAssocID="{7D58CD69-C76E-473B-BDB3-C41C03C29C5C}" presName="node" presStyleLbl="node1" presStyleIdx="0" presStyleCnt="17" custScaleX="9496" custScaleY="12678" custLinFactNeighborX="3865" custLinFactNeighborY="14026">
+      <dgm:prSet presAssocID="{7D58CD69-C76E-473B-BDB3-C41C03C29C5C}" presName="node" presStyleLbl="node1" presStyleIdx="0" presStyleCnt="17" custScaleX="9496" custScaleY="12678" custLinFactNeighborX="4941" custLinFactNeighborY="29774">
         <dgm:presLayoutVars>
           <dgm:bulletEnabled val="1"/>
         </dgm:presLayoutVars>
@@ -5060,7 +5066,7 @@
       <dgm:spPr/>
     </dgm:pt>
     <dgm:pt modelId="{617C7A30-8ED5-4A48-ADB8-EF417DB5E3E5}" type="pres">
-      <dgm:prSet presAssocID="{0E32BA12-3337-44A3-A069-DC41E8F1B32A}" presName="node" presStyleLbl="node1" presStyleIdx="1" presStyleCnt="17" custScaleX="9496" custScaleY="12678" custLinFactNeighborX="-25425" custLinFactNeighborY="13943">
+      <dgm:prSet presAssocID="{0E32BA12-3337-44A3-A069-DC41E8F1B32A}" presName="node" presStyleLbl="node1" presStyleIdx="1" presStyleCnt="17" custScaleX="9496" custScaleY="12678" custLinFactNeighborX="-24707" custLinFactNeighborY="29890">
         <dgm:presLayoutVars>
           <dgm:bulletEnabled val="1"/>
         </dgm:presLayoutVars>
@@ -5079,7 +5085,7 @@
       <dgm:spPr/>
     </dgm:pt>
     <dgm:pt modelId="{F28D662B-DCBF-4E47-B571-D9615C068822}" type="pres">
-      <dgm:prSet presAssocID="{2138929C-5C80-422C-BE54-04B66309938F}" presName="node" presStyleLbl="node1" presStyleIdx="2" presStyleCnt="17" custScaleX="9496" custScaleY="12678" custLinFactNeighborX="14741" custLinFactNeighborY="40517">
+      <dgm:prSet presAssocID="{2138929C-5C80-422C-BE54-04B66309938F}" presName="node" presStyleLbl="node1" presStyleIdx="2" presStyleCnt="17" custScaleX="9496" custScaleY="12678" custLinFactNeighborX="-4158" custLinFactNeighborY="3240">
         <dgm:presLayoutVars>
           <dgm:bulletEnabled val="1"/>
         </dgm:presLayoutVars>
@@ -5098,7 +5104,7 @@
       <dgm:spPr/>
     </dgm:pt>
     <dgm:pt modelId="{D0D64E52-EA9E-453D-BFAA-D8F9817D1CB7}" type="pres">
-      <dgm:prSet presAssocID="{A957844E-67E5-41AE-985B-FFFBBA1FCDCC}" presName="node" presStyleLbl="node1" presStyleIdx="3" presStyleCnt="17" custScaleX="9496" custScaleY="12678" custLinFactNeighborX="-34590" custLinFactNeighborY="13373">
+      <dgm:prSet presAssocID="{A957844E-67E5-41AE-985B-FFFBBA1FCDCC}" presName="node" presStyleLbl="node1" presStyleIdx="3" presStyleCnt="17" custScaleX="9496" custScaleY="12678" custLinFactNeighborX="-43561" custLinFactNeighborY="16363">
         <dgm:presLayoutVars>
           <dgm:bulletEnabled val="1"/>
         </dgm:presLayoutVars>
@@ -5117,7 +5123,7 @@
       <dgm:spPr/>
     </dgm:pt>
     <dgm:pt modelId="{88FB631F-B171-48D6-9922-A1AC224E414B}" type="pres">
-      <dgm:prSet presAssocID="{BA8DA217-58A9-49FC-8C07-F8DA694F3E8B}" presName="node" presStyleLbl="node1" presStyleIdx="4" presStyleCnt="17" custScaleX="9496" custScaleY="12678" custLinFactNeighborX="-44288" custLinFactNeighborY="13373">
+      <dgm:prSet presAssocID="{BA8DA217-58A9-49FC-8C07-F8DA694F3E8B}" presName="node" presStyleLbl="node1" presStyleIdx="4" presStyleCnt="17" custScaleX="9496" custScaleY="12678" custLinFactNeighborX="-63067" custLinFactNeighborY="29918">
         <dgm:presLayoutVars>
           <dgm:bulletEnabled val="1"/>
         </dgm:presLayoutVars>
@@ -5136,7 +5142,7 @@
       <dgm:spPr/>
     </dgm:pt>
     <dgm:pt modelId="{33258B3F-4995-4BD9-A809-06A5FF5DF610}" type="pres">
-      <dgm:prSet presAssocID="{9E4E560A-1B34-4A24-93F6-3810BA331A59}" presName="node" presStyleLbl="node1" presStyleIdx="5" presStyleCnt="17" custScaleX="9496" custScaleY="12678" custLinFactNeighborX="3877" custLinFactNeighborY="-42728">
+      <dgm:prSet presAssocID="{9E4E560A-1B34-4A24-93F6-3810BA331A59}" presName="node" presStyleLbl="node1" presStyleIdx="5" presStyleCnt="17" custScaleX="9496" custScaleY="12678" custLinFactNeighborX="4953" custLinFactNeighborY="-26980">
         <dgm:presLayoutVars>
           <dgm:bulletEnabled val="1"/>
         </dgm:presLayoutVars>
@@ -5155,7 +5161,7 @@
       <dgm:spPr/>
     </dgm:pt>
     <dgm:pt modelId="{7AA26FE9-9F19-447B-9A7E-816C6F0C14F5}" type="pres">
-      <dgm:prSet presAssocID="{E8704D3C-B344-4B2F-900B-456014A1C087}" presName="node" presStyleLbl="node1" presStyleIdx="6" presStyleCnt="17" custScaleX="9496" custScaleY="12678" custLinFactNeighborX="-5697" custLinFactNeighborY="-42386">
+      <dgm:prSet presAssocID="{E8704D3C-B344-4B2F-900B-456014A1C087}" presName="node" presStyleLbl="node1" presStyleIdx="6" presStyleCnt="17" custScaleX="9496" custScaleY="12678" custLinFactNeighborX="-14548" custLinFactNeighborY="-40393">
         <dgm:presLayoutVars>
           <dgm:bulletEnabled val="1"/>
         </dgm:presLayoutVars>
@@ -5174,7 +5180,7 @@
       <dgm:spPr/>
     </dgm:pt>
     <dgm:pt modelId="{A4B1D2D3-8B5D-435C-9A6A-AC21261D971E}" type="pres">
-      <dgm:prSet presAssocID="{94B01271-3873-4F31-826E-73E9A64C8485}" presName="node" presStyleLbl="node1" presStyleIdx="7" presStyleCnt="17" custScaleX="9496" custScaleY="12678" custLinFactNeighborX="-15118" custLinFactNeighborY="-42349">
+      <dgm:prSet presAssocID="{94B01271-3873-4F31-826E-73E9A64C8485}" presName="node" presStyleLbl="node1" presStyleIdx="7" presStyleCnt="17" custScaleX="9496" custScaleY="12678" custLinFactNeighborX="-24089" custLinFactNeighborY="-40156">
         <dgm:presLayoutVars>
           <dgm:bulletEnabled val="1"/>
         </dgm:presLayoutVars>
@@ -5193,7 +5199,7 @@
       <dgm:spPr/>
     </dgm:pt>
     <dgm:pt modelId="{A5A36E44-A03F-4B3B-A36C-093E127C728E}" type="pres">
-      <dgm:prSet presAssocID="{CF8971F3-78D3-474C-8CB6-CC38A8B3F7CF}" presName="node" presStyleLbl="node1" presStyleIdx="8" presStyleCnt="17" custScaleX="9496" custScaleY="12678" custLinFactNeighborX="5280" custLinFactNeighborY="10964">
+      <dgm:prSet presAssocID="{CF8971F3-78D3-474C-8CB6-CC38A8B3F7CF}" presName="node" presStyleLbl="node1" presStyleIdx="8" presStyleCnt="17" custScaleX="9496" custScaleY="12678" custLinFactNeighborX="-13618" custLinFactNeighborY="-25915">
         <dgm:presLayoutVars>
           <dgm:bulletEnabled val="1"/>
         </dgm:presLayoutVars>
@@ -5212,7 +5218,7 @@
       <dgm:spPr/>
     </dgm:pt>
     <dgm:pt modelId="{8356A676-072B-4474-81C8-A2BE9B641AFF}" type="pres">
-      <dgm:prSet presAssocID="{043387E8-82F2-4A50-900B-0E3CFA27C0CD}" presName="node" presStyleLbl="node1" presStyleIdx="9" presStyleCnt="17" custScaleX="9496" custScaleY="12678" custLinFactNeighborX="-14186" custLinFactNeighborY="-3000">
+      <dgm:prSet presAssocID="{043387E8-82F2-4A50-900B-0E3CFA27C0CD}" presName="node" presStyleLbl="node1" presStyleIdx="9" presStyleCnt="17" custScaleX="9496" custScaleY="12678" custLinFactNeighborX="-33084" custLinFactNeighborY="-12967">
         <dgm:presLayoutVars>
           <dgm:bulletEnabled val="1"/>
         </dgm:presLayoutVars>
@@ -5231,7 +5237,7 @@
       <dgm:spPr/>
     </dgm:pt>
     <dgm:pt modelId="{D7AD178D-EAEE-473D-9B1C-572C38DBCB94}" type="pres">
-      <dgm:prSet presAssocID="{73A399C2-34F2-469E-86A6-83A2C00ADDF7}" presName="node" presStyleLbl="node1" presStyleIdx="10" presStyleCnt="17" custScaleX="9496" custScaleY="12678" custLinFactNeighborX="43803" custLinFactNeighborY="-17890">
+      <dgm:prSet presAssocID="{73A399C2-34F2-469E-86A6-83A2C00ADDF7}" presName="node" presStyleLbl="node1" presStyleIdx="10" presStyleCnt="17" custScaleX="9496" custScaleY="12678" custLinFactNeighborX="34832" custLinFactNeighborY="-42011">
         <dgm:presLayoutVars>
           <dgm:bulletEnabled val="1"/>
         </dgm:presLayoutVars>
@@ -5250,7 +5256,7 @@
       <dgm:spPr/>
     </dgm:pt>
     <dgm:pt modelId="{4C67F39E-8318-43CF-BF57-DE9CD75A9AD8}" type="pres">
-      <dgm:prSet presAssocID="{3A812AC7-3776-4B95-BA63-88C7585BC6A1}" presName="node" presStyleLbl="node1" presStyleIdx="11" presStyleCnt="17" custScaleX="9496" custScaleY="12678" custLinFactNeighborX="-15740" custLinFactNeighborY="-31149">
+      <dgm:prSet presAssocID="{3A812AC7-3776-4B95-BA63-88C7585BC6A1}" presName="node" presStyleLbl="node1" presStyleIdx="11" presStyleCnt="17" custScaleX="9496" custScaleY="12678" custLinFactNeighborX="-14664" custLinFactNeighborY="-15401">
         <dgm:presLayoutVars>
           <dgm:bulletEnabled val="1"/>
         </dgm:presLayoutVars>
@@ -5269,7 +5275,7 @@
       <dgm:spPr/>
     </dgm:pt>
     <dgm:pt modelId="{23EAC5D8-7790-4375-944B-F9DBC550C1C9}" type="pres">
-      <dgm:prSet presAssocID="{84894D11-C72F-4106-BAD6-04C60AAA514B}" presName="node" presStyleLbl="node1" presStyleIdx="12" presStyleCnt="17" custScaleX="9496" custScaleY="12678" custLinFactNeighborX="-35032" custLinFactNeighborY="-58477">
+      <dgm:prSet presAssocID="{84894D11-C72F-4106-BAD6-04C60AAA514B}" presName="node" presStyleLbl="node1" presStyleIdx="12" presStyleCnt="17" custScaleX="9496" custScaleY="12678" custLinFactNeighborX="-33956" custLinFactNeighborY="-42729">
         <dgm:presLayoutVars>
           <dgm:bulletEnabled val="1"/>
         </dgm:presLayoutVars>
@@ -5288,7 +5294,7 @@
       <dgm:spPr/>
     </dgm:pt>
     <dgm:pt modelId="{895B6181-C7C8-4345-8037-D194C587E118}" type="pres">
-      <dgm:prSet presAssocID="{96A95708-48F5-4967-9A4F-1C5E97E05A62}" presName="node" presStyleLbl="node1" presStyleIdx="13" presStyleCnt="17" custScaleX="9496" custScaleY="12678" custLinFactNeighborX="-14653" custLinFactNeighborY="-45072">
+      <dgm:prSet presAssocID="{96A95708-48F5-4967-9A4F-1C5E97E05A62}" presName="node" presStyleLbl="node1" presStyleIdx="13" presStyleCnt="17" custScaleX="9496" custScaleY="12678" custLinFactNeighborX="-33671" custLinFactNeighborY="-28128">
         <dgm:presLayoutVars>
           <dgm:bulletEnabled val="1"/>
         </dgm:presLayoutVars>
@@ -5307,7 +5313,7 @@
       <dgm:spPr/>
     </dgm:pt>
     <dgm:pt modelId="{E1630BE9-19F9-44F7-B06C-3E2461BDEA80}" type="pres">
-      <dgm:prSet presAssocID="{9A27B617-3A30-4331-ABD6-4DCC2AC90BA3}" presName="node" presStyleLbl="node1" presStyleIdx="14" presStyleCnt="17" custScaleX="9496" custScaleY="12678" custLinFactNeighborX="-54046" custLinFactNeighborY="-58620">
+      <dgm:prSet presAssocID="{9A27B617-3A30-4331-ABD6-4DCC2AC90BA3}" presName="node" presStyleLbl="node1" presStyleIdx="14" presStyleCnt="17" custScaleX="9496" custScaleY="12678" custLinFactNeighborX="-63017" custLinFactNeighborY="-55829">
         <dgm:presLayoutVars>
           <dgm:bulletEnabled val="1"/>
         </dgm:presLayoutVars>
@@ -5326,7 +5332,7 @@
       <dgm:spPr/>
     </dgm:pt>
     <dgm:pt modelId="{E6ABEA01-6EF4-414D-9111-82DC49838EE6}" type="pres">
-      <dgm:prSet presAssocID="{D19E9F24-40C8-426B-A67D-0B38AA1FC21F}" presName="node" presStyleLbl="node1" presStyleIdx="15" presStyleCnt="17" custScaleX="9496" custScaleY="12678" custLinFactNeighborX="14474" custLinFactNeighborY="-60759">
+      <dgm:prSet presAssocID="{D19E9F24-40C8-426B-A67D-0B38AA1FC21F}" presName="node" presStyleLbl="node1" presStyleIdx="15" presStyleCnt="17" custScaleX="9496" custScaleY="12678" custLinFactNeighborX="5742" custLinFactNeighborY="-57769">
         <dgm:presLayoutVars>
           <dgm:bulletEnabled val="1"/>
         </dgm:presLayoutVars>
@@ -5345,7 +5351,7 @@
       <dgm:spPr/>
     </dgm:pt>
     <dgm:pt modelId="{842E8155-7724-468B-B588-C99FD4C7ED7A}" type="pres">
-      <dgm:prSet presAssocID="{C0B73912-50CE-44A3-89AC-62F83D83CD9A}" presName="node" presStyleLbl="node1" presStyleIdx="16" presStyleCnt="17" custScaleX="9496" custScaleY="12678" custLinFactNeighborX="14955" custLinFactNeighborY="-75133">
+      <dgm:prSet presAssocID="{C0B73912-50CE-44A3-89AC-62F83D83CD9A}" presName="node" presStyleLbl="node1" presStyleIdx="16" presStyleCnt="17" custScaleX="9496" custScaleY="12678" custLinFactNeighborX="-3465" custLinFactNeighborY="-58189">
         <dgm:presLayoutVars>
           <dgm:bulletEnabled val="1"/>
         </dgm:presLayoutVars>
@@ -5361,74 +5367,74 @@
     </dgm:pt>
   </dgm:ptLst>
   <dgm:cxnLst>
+    <dgm:cxn modelId="{0424C0D4-561F-4A09-8195-65591CD590A8}" srcId="{54FDFAB5-EBFC-4214-A230-99474DA67B16}" destId="{E8704D3C-B344-4B2F-900B-456014A1C087}" srcOrd="6" destOrd="0" parTransId="{632C19C5-CA54-4065-9F0C-F268ADAE3650}" sibTransId="{D29EE00C-5D20-4C3B-8B80-7E7517EAFF8B}"/>
+    <dgm:cxn modelId="{C035D664-4C69-4E29-AF27-7A9B7FD6D069}" srcId="{54FDFAB5-EBFC-4214-A230-99474DA67B16}" destId="{94B01271-3873-4F31-826E-73E9A64C8485}" srcOrd="7" destOrd="0" parTransId="{66276712-4385-4EE9-B8FF-288424CD372E}" sibTransId="{24D20954-CF7D-47FE-AC03-C0BC10A6DE25}"/>
+    <dgm:cxn modelId="{9C49A416-FA27-4CCD-93F5-6A771D747D58}" type="presOf" srcId="{9A27B617-3A30-4331-ABD6-4DCC2AC90BA3}" destId="{E1630BE9-19F9-44F7-B06C-3E2461BDEA80}" srcOrd="0" destOrd="0" presId="urn:microsoft.com/office/officeart/2005/8/layout/default"/>
+    <dgm:cxn modelId="{CA0D64D8-242C-43BF-8AB7-C2F067143EA6}" srcId="{54FDFAB5-EBFC-4214-A230-99474DA67B16}" destId="{2138929C-5C80-422C-BE54-04B66309938F}" srcOrd="2" destOrd="0" parTransId="{E5A13A66-809B-41F8-B6FC-58CF9E8A2D5C}" sibTransId="{ED16BFB4-E942-4188-BB3B-C448B3838667}"/>
+    <dgm:cxn modelId="{D893EB9B-5505-4D4D-9F72-BBD4B02B10CC}" srcId="{54FDFAB5-EBFC-4214-A230-99474DA67B16}" destId="{CF8971F3-78D3-474C-8CB6-CC38A8B3F7CF}" srcOrd="8" destOrd="0" parTransId="{C54FC7B1-088C-4C1B-955C-24EDFC9F4363}" sibTransId="{59971624-2BD0-47CB-8D77-D31D0369A010}"/>
+    <dgm:cxn modelId="{F55A1716-BFA4-4CDB-8A1F-C5BAFCB393E1}" srcId="{54FDFAB5-EBFC-4214-A230-99474DA67B16}" destId="{73A399C2-34F2-469E-86A6-83A2C00ADDF7}" srcOrd="10" destOrd="0" parTransId="{407AD22D-8B5A-44CD-BCEF-0D175DBD656A}" sibTransId="{27E55F55-291F-488B-98FE-F013520A9D30}"/>
+    <dgm:cxn modelId="{A748621E-79CF-4CB7-91BB-DEB2CE85E5DB}" type="presOf" srcId="{3A812AC7-3776-4B95-BA63-88C7585BC6A1}" destId="{4C67F39E-8318-43CF-BF57-DE9CD75A9AD8}" srcOrd="0" destOrd="0" presId="urn:microsoft.com/office/officeart/2005/8/layout/default"/>
+    <dgm:cxn modelId="{56B1CD61-B91E-4B37-9477-BD0700E8D4A3}" srcId="{54FDFAB5-EBFC-4214-A230-99474DA67B16}" destId="{96A95708-48F5-4967-9A4F-1C5E97E05A62}" srcOrd="13" destOrd="0" parTransId="{0AD7D58C-CD1D-4EE4-BD61-B470FD4AD66D}" sibTransId="{9FE60BBC-294A-4AB4-BD5E-5A91E11F89EB}"/>
+    <dgm:cxn modelId="{0C77320A-1956-450F-82AE-9C53A5401BD4}" srcId="{54FDFAB5-EBFC-4214-A230-99474DA67B16}" destId="{043387E8-82F2-4A50-900B-0E3CFA27C0CD}" srcOrd="9" destOrd="0" parTransId="{CFD5AA75-0204-41CF-9908-F59B07178B0D}" sibTransId="{9AAFE793-AFDE-41CA-97FB-5B865392F2C2}"/>
+    <dgm:cxn modelId="{8396338F-1CF2-4FC3-8BA0-7506811C27B2}" srcId="{54FDFAB5-EBFC-4214-A230-99474DA67B16}" destId="{C0B73912-50CE-44A3-89AC-62F83D83CD9A}" srcOrd="16" destOrd="0" parTransId="{D5F7F25F-2776-447E-B5D9-FFAEBFC6B6E9}" sibTransId="{DEA1A14D-1437-4701-A5E6-2B45805D7563}"/>
+    <dgm:cxn modelId="{DF5A8EA3-DD11-40CC-B749-65DC45765E04}" srcId="{54FDFAB5-EBFC-4214-A230-99474DA67B16}" destId="{9E4E560A-1B34-4A24-93F6-3810BA331A59}" srcOrd="5" destOrd="0" parTransId="{7330A781-81C4-4D00-AA89-9479162393CF}" sibTransId="{D5FAD16B-60AA-4FDA-B5AA-298F2EF724BD}"/>
+    <dgm:cxn modelId="{C502CD4F-B6B8-4338-9244-2A01C49A3270}" type="presOf" srcId="{73A399C2-34F2-469E-86A6-83A2C00ADDF7}" destId="{D7AD178D-EAEE-473D-9B1C-572C38DBCB94}" srcOrd="0" destOrd="0" presId="urn:microsoft.com/office/officeart/2005/8/layout/default"/>
+    <dgm:cxn modelId="{30F42F5F-8C09-4F99-93F5-93DFFA241D80}" type="presOf" srcId="{CF8971F3-78D3-474C-8CB6-CC38A8B3F7CF}" destId="{A5A36E44-A03F-4B3B-A36C-093E127C728E}" srcOrd="0" destOrd="0" presId="urn:microsoft.com/office/officeart/2005/8/layout/default"/>
+    <dgm:cxn modelId="{CB03E885-E26B-4DAA-BF2B-9B33679E4639}" type="presOf" srcId="{C0B73912-50CE-44A3-89AC-62F83D83CD9A}" destId="{842E8155-7724-468B-B588-C99FD4C7ED7A}" srcOrd="0" destOrd="0" presId="urn:microsoft.com/office/officeart/2005/8/layout/default"/>
+    <dgm:cxn modelId="{CB59B28C-F785-446E-A150-CFB706D4E0CB}" srcId="{54FDFAB5-EBFC-4214-A230-99474DA67B16}" destId="{A957844E-67E5-41AE-985B-FFFBBA1FCDCC}" srcOrd="3" destOrd="0" parTransId="{1ED2E782-C888-4899-AFFF-0131E2D5F2C8}" sibTransId="{762D854A-D91D-466D-BB2D-D9F12299FBEE}"/>
+    <dgm:cxn modelId="{39AE7B8C-A48C-445D-BF32-D3C7E7C4DF89}" srcId="{54FDFAB5-EBFC-4214-A230-99474DA67B16}" destId="{D19E9F24-40C8-426B-A67D-0B38AA1FC21F}" srcOrd="15" destOrd="0" parTransId="{F02AFFF1-C190-4C7A-9CD6-7034859E31F2}" sibTransId="{803A7F6A-BD71-41F8-B52D-20A2E09B60B2}"/>
+    <dgm:cxn modelId="{817E04E9-9523-4416-AC58-56935FFC525B}" srcId="{54FDFAB5-EBFC-4214-A230-99474DA67B16}" destId="{7D58CD69-C76E-473B-BDB3-C41C03C29C5C}" srcOrd="0" destOrd="0" parTransId="{6ADC9591-F796-48BB-B01C-B7A61274EDE4}" sibTransId="{256935A4-EAEA-4F79-9B81-EC7B76243EED}"/>
+    <dgm:cxn modelId="{3EA2AF8D-9F6C-4F03-BB19-EF8BEAB89D7F}" type="presOf" srcId="{54FDFAB5-EBFC-4214-A230-99474DA67B16}" destId="{93CB5F9A-067C-4BE0-8574-1D9BA3C0F242}" srcOrd="0" destOrd="0" presId="urn:microsoft.com/office/officeart/2005/8/layout/default"/>
+    <dgm:cxn modelId="{F4EAEDC2-673B-4BA8-AC9C-22D70C983BBD}" type="presOf" srcId="{84894D11-C72F-4106-BAD6-04C60AAA514B}" destId="{23EAC5D8-7790-4375-944B-F9DBC550C1C9}" srcOrd="0" destOrd="0" presId="urn:microsoft.com/office/officeart/2005/8/layout/default"/>
     <dgm:cxn modelId="{538F22D9-8339-4B2F-9989-60BC37666B47}" srcId="{54FDFAB5-EBFC-4214-A230-99474DA67B16}" destId="{84894D11-C72F-4106-BAD6-04C60AAA514B}" srcOrd="12" destOrd="0" parTransId="{E4169B1D-E928-4666-AFF3-FEDC3A4C2F3A}" sibTransId="{6527CC56-22F3-468E-BF20-86AD77F57DC4}"/>
-    <dgm:cxn modelId="{817E04E9-9523-4416-AC58-56935FFC525B}" srcId="{54FDFAB5-EBFC-4214-A230-99474DA67B16}" destId="{7D58CD69-C76E-473B-BDB3-C41C03C29C5C}" srcOrd="0" destOrd="0" parTransId="{6ADC9591-F796-48BB-B01C-B7A61274EDE4}" sibTransId="{256935A4-EAEA-4F79-9B81-EC7B76243EED}"/>
+    <dgm:cxn modelId="{749BEFB1-A65A-49D2-BEF9-03C59E773D15}" srcId="{54FDFAB5-EBFC-4214-A230-99474DA67B16}" destId="{9A27B617-3A30-4331-ABD6-4DCC2AC90BA3}" srcOrd="14" destOrd="0" parTransId="{E7898686-5645-4E94-A530-B9ABC24D49AE}" sibTransId="{957E4504-FA14-4E16-96D8-6D0138E4677B}"/>
+    <dgm:cxn modelId="{E56C7A4C-7BCE-4A93-BDD7-0604E7420E64}" type="presOf" srcId="{94B01271-3873-4F31-826E-73E9A64C8485}" destId="{A4B1D2D3-8B5D-435C-9A6A-AC21261D971E}" srcOrd="0" destOrd="0" presId="urn:microsoft.com/office/officeart/2005/8/layout/default"/>
+    <dgm:cxn modelId="{372A2333-4882-4E74-BEC2-C8447AD91789}" type="presOf" srcId="{2138929C-5C80-422C-BE54-04B66309938F}" destId="{F28D662B-DCBF-4E47-B571-D9615C068822}" srcOrd="0" destOrd="0" presId="urn:microsoft.com/office/officeart/2005/8/layout/default"/>
+    <dgm:cxn modelId="{053F62FF-9C4E-4515-BC11-F3D5B20654C7}" srcId="{54FDFAB5-EBFC-4214-A230-99474DA67B16}" destId="{BA8DA217-58A9-49FC-8C07-F8DA694F3E8B}" srcOrd="4" destOrd="0" parTransId="{6ED548AB-17A3-4915-801C-C65CD9675EB8}" sibTransId="{F64BA379-D5B3-4EC4-B149-F94D2EE9A1E4}"/>
+    <dgm:cxn modelId="{049A2C14-597D-4226-8D24-BE42FA8E3350}" type="presOf" srcId="{E8704D3C-B344-4B2F-900B-456014A1C087}" destId="{7AA26FE9-9F19-447B-9A7E-816C6F0C14F5}" srcOrd="0" destOrd="0" presId="urn:microsoft.com/office/officeart/2005/8/layout/default"/>
+    <dgm:cxn modelId="{FB506436-4BDA-40AD-BC54-049DFF3D7ED7}" type="presOf" srcId="{7D58CD69-C76E-473B-BDB3-C41C03C29C5C}" destId="{83587A5E-496D-49AC-8535-A993F3BA579B}" srcOrd="0" destOrd="0" presId="urn:microsoft.com/office/officeart/2005/8/layout/default"/>
+    <dgm:cxn modelId="{611D798F-8CD4-44F7-9854-5C23E4B06679}" type="presOf" srcId="{0E32BA12-3337-44A3-A069-DC41E8F1B32A}" destId="{617C7A30-8ED5-4A48-ADB8-EF417DB5E3E5}" srcOrd="0" destOrd="0" presId="urn:microsoft.com/office/officeart/2005/8/layout/default"/>
+    <dgm:cxn modelId="{4F14B729-80C7-46BC-9423-109544C430BA}" type="presOf" srcId="{96A95708-48F5-4967-9A4F-1C5E97E05A62}" destId="{895B6181-C7C8-4345-8037-D194C587E118}" srcOrd="0" destOrd="0" presId="urn:microsoft.com/office/officeart/2005/8/layout/default"/>
+    <dgm:cxn modelId="{7EFF5FFC-7215-4DFC-8AC8-6758D8FA2F51}" type="presOf" srcId="{D19E9F24-40C8-426B-A67D-0B38AA1FC21F}" destId="{E6ABEA01-6EF4-414D-9111-82DC49838EE6}" srcOrd="0" destOrd="0" presId="urn:microsoft.com/office/officeart/2005/8/layout/default"/>
     <dgm:cxn modelId="{830ED702-677F-4CF1-9B0B-2B6E7E2D5A3A}" srcId="{54FDFAB5-EBFC-4214-A230-99474DA67B16}" destId="{3A812AC7-3776-4B95-BA63-88C7585BC6A1}" srcOrd="11" destOrd="0" parTransId="{C89332B9-ADA9-4C07-A64B-DB5B46F073E2}" sibTransId="{7260B2CA-1B75-4A60-99A6-DFC9DE5FF311}"/>
-    <dgm:cxn modelId="{8396338F-1CF2-4FC3-8BA0-7506811C27B2}" srcId="{54FDFAB5-EBFC-4214-A230-99474DA67B16}" destId="{C0B73912-50CE-44A3-89AC-62F83D83CD9A}" srcOrd="16" destOrd="0" parTransId="{D5F7F25F-2776-447E-B5D9-FFAEBFC6B6E9}" sibTransId="{DEA1A14D-1437-4701-A5E6-2B45805D7563}"/>
-    <dgm:cxn modelId="{C9AAFFBD-27C3-4530-9B35-19B9AB56E720}" type="presOf" srcId="{9E4E560A-1B34-4A24-93F6-3810BA331A59}" destId="{33258B3F-4995-4BD9-A809-06A5FF5DF610}" srcOrd="0" destOrd="0" presId="urn:microsoft.com/office/officeart/2005/8/layout/default"/>
-    <dgm:cxn modelId="{9CD9A629-16D9-4967-8325-806D5313B9CB}" type="presOf" srcId="{0E32BA12-3337-44A3-A069-DC41E8F1B32A}" destId="{617C7A30-8ED5-4A48-ADB8-EF417DB5E3E5}" srcOrd="0" destOrd="0" presId="urn:microsoft.com/office/officeart/2005/8/layout/default"/>
-    <dgm:cxn modelId="{310D5810-5274-4B8C-B923-6E8200E49560}" type="presOf" srcId="{CF8971F3-78D3-474C-8CB6-CC38A8B3F7CF}" destId="{A5A36E44-A03F-4B3B-A36C-093E127C728E}" srcOrd="0" destOrd="0" presId="urn:microsoft.com/office/officeart/2005/8/layout/default"/>
+    <dgm:cxn modelId="{8D4EFFD1-BAEB-49D1-BC8A-23464D647E77}" type="presOf" srcId="{A957844E-67E5-41AE-985B-FFFBBA1FCDCC}" destId="{D0D64E52-EA9E-453D-BFAA-D8F9817D1CB7}" srcOrd="0" destOrd="0" presId="urn:microsoft.com/office/officeart/2005/8/layout/default"/>
+    <dgm:cxn modelId="{82CA066A-AE5E-49E4-9364-35111A011F88}" type="presOf" srcId="{9E4E560A-1B34-4A24-93F6-3810BA331A59}" destId="{33258B3F-4995-4BD9-A809-06A5FF5DF610}" srcOrd="0" destOrd="0" presId="urn:microsoft.com/office/officeart/2005/8/layout/default"/>
     <dgm:cxn modelId="{012D6DE0-DC5E-42B6-B702-20DF4DBD3F85}" srcId="{54FDFAB5-EBFC-4214-A230-99474DA67B16}" destId="{0E32BA12-3337-44A3-A069-DC41E8F1B32A}" srcOrd="1" destOrd="0" parTransId="{BCE45409-4197-404B-A157-25D75070CE63}" sibTransId="{CEBF94CC-7833-464F-AB5D-5BBC4CEB9821}"/>
-    <dgm:cxn modelId="{3AFBE7B8-2161-4ED9-8222-9EA86E815F1C}" type="presOf" srcId="{94B01271-3873-4F31-826E-73E9A64C8485}" destId="{A4B1D2D3-8B5D-435C-9A6A-AC21261D971E}" srcOrd="0" destOrd="0" presId="urn:microsoft.com/office/officeart/2005/8/layout/default"/>
-    <dgm:cxn modelId="{F9606893-2080-47E7-B999-7F6080888C93}" type="presOf" srcId="{3A812AC7-3776-4B95-BA63-88C7585BC6A1}" destId="{4C67F39E-8318-43CF-BF57-DE9CD75A9AD8}" srcOrd="0" destOrd="0" presId="urn:microsoft.com/office/officeart/2005/8/layout/default"/>
-    <dgm:cxn modelId="{294BF269-8493-4F47-833E-75F2D501442B}" type="presOf" srcId="{D19E9F24-40C8-426B-A67D-0B38AA1FC21F}" destId="{E6ABEA01-6EF4-414D-9111-82DC49838EE6}" srcOrd="0" destOrd="0" presId="urn:microsoft.com/office/officeart/2005/8/layout/default"/>
-    <dgm:cxn modelId="{BF15F8EB-6BF0-49EE-B787-1CB1E9E19701}" type="presOf" srcId="{C0B73912-50CE-44A3-89AC-62F83D83CD9A}" destId="{842E8155-7724-468B-B588-C99FD4C7ED7A}" srcOrd="0" destOrd="0" presId="urn:microsoft.com/office/officeart/2005/8/layout/default"/>
-    <dgm:cxn modelId="{79DCB394-2038-40B3-8006-6C9F5AF8B50C}" type="presOf" srcId="{043387E8-82F2-4A50-900B-0E3CFA27C0CD}" destId="{8356A676-072B-4474-81C8-A2BE9B641AFF}" srcOrd="0" destOrd="0" presId="urn:microsoft.com/office/officeart/2005/8/layout/default"/>
-    <dgm:cxn modelId="{5A55FEF7-E5A3-429E-B2DA-C02C9B677834}" type="presOf" srcId="{2138929C-5C80-422C-BE54-04B66309938F}" destId="{F28D662B-DCBF-4E47-B571-D9615C068822}" srcOrd="0" destOrd="0" presId="urn:microsoft.com/office/officeart/2005/8/layout/default"/>
-    <dgm:cxn modelId="{D92C4A4B-D4E5-4DD5-A921-67D50174F3A4}" type="presOf" srcId="{A957844E-67E5-41AE-985B-FFFBBA1FCDCC}" destId="{D0D64E52-EA9E-453D-BFAA-D8F9817D1CB7}" srcOrd="0" destOrd="0" presId="urn:microsoft.com/office/officeart/2005/8/layout/default"/>
-    <dgm:cxn modelId="{77E211D0-A03B-40B5-A6EA-BF1F87B012AA}" type="presOf" srcId="{E8704D3C-B344-4B2F-900B-456014A1C087}" destId="{7AA26FE9-9F19-447B-9A7E-816C6F0C14F5}" srcOrd="0" destOrd="0" presId="urn:microsoft.com/office/officeart/2005/8/layout/default"/>
-    <dgm:cxn modelId="{91DEF413-7393-4D8E-AA12-07A399C6B325}" type="presOf" srcId="{9A27B617-3A30-4331-ABD6-4DCC2AC90BA3}" destId="{E1630BE9-19F9-44F7-B06C-3E2461BDEA80}" srcOrd="0" destOrd="0" presId="urn:microsoft.com/office/officeart/2005/8/layout/default"/>
-    <dgm:cxn modelId="{0424C0D4-561F-4A09-8195-65591CD590A8}" srcId="{54FDFAB5-EBFC-4214-A230-99474DA67B16}" destId="{E8704D3C-B344-4B2F-900B-456014A1C087}" srcOrd="6" destOrd="0" parTransId="{632C19C5-CA54-4065-9F0C-F268ADAE3650}" sibTransId="{D29EE00C-5D20-4C3B-8B80-7E7517EAFF8B}"/>
-    <dgm:cxn modelId="{0C77320A-1956-450F-82AE-9C53A5401BD4}" srcId="{54FDFAB5-EBFC-4214-A230-99474DA67B16}" destId="{043387E8-82F2-4A50-900B-0E3CFA27C0CD}" srcOrd="9" destOrd="0" parTransId="{CFD5AA75-0204-41CF-9908-F59B07178B0D}" sibTransId="{9AAFE793-AFDE-41CA-97FB-5B865392F2C2}"/>
-    <dgm:cxn modelId="{749BEFB1-A65A-49D2-BEF9-03C59E773D15}" srcId="{54FDFAB5-EBFC-4214-A230-99474DA67B16}" destId="{9A27B617-3A30-4331-ABD6-4DCC2AC90BA3}" srcOrd="14" destOrd="0" parTransId="{E7898686-5645-4E94-A530-B9ABC24D49AE}" sibTransId="{957E4504-FA14-4E16-96D8-6D0138E4677B}"/>
-    <dgm:cxn modelId="{053F62FF-9C4E-4515-BC11-F3D5B20654C7}" srcId="{54FDFAB5-EBFC-4214-A230-99474DA67B16}" destId="{BA8DA217-58A9-49FC-8C07-F8DA694F3E8B}" srcOrd="4" destOrd="0" parTransId="{6ED548AB-17A3-4915-801C-C65CD9675EB8}" sibTransId="{F64BA379-D5B3-4EC4-B149-F94D2EE9A1E4}"/>
-    <dgm:cxn modelId="{05932173-ED9B-46CE-A97D-F11096EA44DA}" type="presOf" srcId="{73A399C2-34F2-469E-86A6-83A2C00ADDF7}" destId="{D7AD178D-EAEE-473D-9B1C-572C38DBCB94}" srcOrd="0" destOrd="0" presId="urn:microsoft.com/office/officeart/2005/8/layout/default"/>
-    <dgm:cxn modelId="{39AE7B8C-A48C-445D-BF32-D3C7E7C4DF89}" srcId="{54FDFAB5-EBFC-4214-A230-99474DA67B16}" destId="{D19E9F24-40C8-426B-A67D-0B38AA1FC21F}" srcOrd="15" destOrd="0" parTransId="{F02AFFF1-C190-4C7A-9CD6-7034859E31F2}" sibTransId="{803A7F6A-BD71-41F8-B52D-20A2E09B60B2}"/>
-    <dgm:cxn modelId="{C035D664-4C69-4E29-AF27-7A9B7FD6D069}" srcId="{54FDFAB5-EBFC-4214-A230-99474DA67B16}" destId="{94B01271-3873-4F31-826E-73E9A64C8485}" srcOrd="7" destOrd="0" parTransId="{66276712-4385-4EE9-B8FF-288424CD372E}" sibTransId="{24D20954-CF7D-47FE-AC03-C0BC10A6DE25}"/>
-    <dgm:cxn modelId="{CA0D64D8-242C-43BF-8AB7-C2F067143EA6}" srcId="{54FDFAB5-EBFC-4214-A230-99474DA67B16}" destId="{2138929C-5C80-422C-BE54-04B66309938F}" srcOrd="2" destOrd="0" parTransId="{E5A13A66-809B-41F8-B6FC-58CF9E8A2D5C}" sibTransId="{ED16BFB4-E942-4188-BB3B-C448B3838667}"/>
-    <dgm:cxn modelId="{DF5A8EA3-DD11-40CC-B749-65DC45765E04}" srcId="{54FDFAB5-EBFC-4214-A230-99474DA67B16}" destId="{9E4E560A-1B34-4A24-93F6-3810BA331A59}" srcOrd="5" destOrd="0" parTransId="{7330A781-81C4-4D00-AA89-9479162393CF}" sibTransId="{D5FAD16B-60AA-4FDA-B5AA-298F2EF724BD}"/>
-    <dgm:cxn modelId="{F55A1716-BFA4-4CDB-8A1F-C5BAFCB393E1}" srcId="{54FDFAB5-EBFC-4214-A230-99474DA67B16}" destId="{73A399C2-34F2-469E-86A6-83A2C00ADDF7}" srcOrd="10" destOrd="0" parTransId="{407AD22D-8B5A-44CD-BCEF-0D175DBD656A}" sibTransId="{27E55F55-291F-488B-98FE-F013520A9D30}"/>
-    <dgm:cxn modelId="{56B1CD61-B91E-4B37-9477-BD0700E8D4A3}" srcId="{54FDFAB5-EBFC-4214-A230-99474DA67B16}" destId="{96A95708-48F5-4967-9A4F-1C5E97E05A62}" srcOrd="13" destOrd="0" parTransId="{0AD7D58C-CD1D-4EE4-BD61-B470FD4AD66D}" sibTransId="{9FE60BBC-294A-4AB4-BD5E-5A91E11F89EB}"/>
-    <dgm:cxn modelId="{C46BC26E-12DC-4844-B149-BB7641F577B4}" type="presOf" srcId="{84894D11-C72F-4106-BAD6-04C60AAA514B}" destId="{23EAC5D8-7790-4375-944B-F9DBC550C1C9}" srcOrd="0" destOrd="0" presId="urn:microsoft.com/office/officeart/2005/8/layout/default"/>
-    <dgm:cxn modelId="{618E4A5C-27B4-4437-A50C-C700470758DA}" type="presOf" srcId="{54FDFAB5-EBFC-4214-A230-99474DA67B16}" destId="{93CB5F9A-067C-4BE0-8574-1D9BA3C0F242}" srcOrd="0" destOrd="0" presId="urn:microsoft.com/office/officeart/2005/8/layout/default"/>
-    <dgm:cxn modelId="{CB59B28C-F785-446E-A150-CFB706D4E0CB}" srcId="{54FDFAB5-EBFC-4214-A230-99474DA67B16}" destId="{A957844E-67E5-41AE-985B-FFFBBA1FCDCC}" srcOrd="3" destOrd="0" parTransId="{1ED2E782-C888-4899-AFFF-0131E2D5F2C8}" sibTransId="{762D854A-D91D-466D-BB2D-D9F12299FBEE}"/>
-    <dgm:cxn modelId="{DD42960B-610F-4620-9E3C-8AADE69A993F}" type="presOf" srcId="{BA8DA217-58A9-49FC-8C07-F8DA694F3E8B}" destId="{88FB631F-B171-48D6-9922-A1AC224E414B}" srcOrd="0" destOrd="0" presId="urn:microsoft.com/office/officeart/2005/8/layout/default"/>
-    <dgm:cxn modelId="{637A357A-DDA9-40BB-BA20-25EF45B1CAD9}" type="presOf" srcId="{96A95708-48F5-4967-9A4F-1C5E97E05A62}" destId="{895B6181-C7C8-4345-8037-D194C587E118}" srcOrd="0" destOrd="0" presId="urn:microsoft.com/office/officeart/2005/8/layout/default"/>
-    <dgm:cxn modelId="{D893EB9B-5505-4D4D-9F72-BBD4B02B10CC}" srcId="{54FDFAB5-EBFC-4214-A230-99474DA67B16}" destId="{CF8971F3-78D3-474C-8CB6-CC38A8B3F7CF}" srcOrd="8" destOrd="0" parTransId="{C54FC7B1-088C-4C1B-955C-24EDFC9F4363}" sibTransId="{59971624-2BD0-47CB-8D77-D31D0369A010}"/>
-    <dgm:cxn modelId="{A84065E4-B367-4EB9-9E7E-DE807EA96FA2}" type="presOf" srcId="{7D58CD69-C76E-473B-BDB3-C41C03C29C5C}" destId="{83587A5E-496D-49AC-8535-A993F3BA579B}" srcOrd="0" destOrd="0" presId="urn:microsoft.com/office/officeart/2005/8/layout/default"/>
-    <dgm:cxn modelId="{75B4D78D-1565-4717-B968-FFFF5DCD89E6}" type="presParOf" srcId="{93CB5F9A-067C-4BE0-8574-1D9BA3C0F242}" destId="{83587A5E-496D-49AC-8535-A993F3BA579B}" srcOrd="0" destOrd="0" presId="urn:microsoft.com/office/officeart/2005/8/layout/default"/>
-    <dgm:cxn modelId="{1EA0D0C1-ACF3-4419-B55B-637CE490482A}" type="presParOf" srcId="{93CB5F9A-067C-4BE0-8574-1D9BA3C0F242}" destId="{C1B423D7-7AF2-4B77-899C-EE73648AE44B}" srcOrd="1" destOrd="0" presId="urn:microsoft.com/office/officeart/2005/8/layout/default"/>
-    <dgm:cxn modelId="{95B927DB-F3AF-4163-8203-F327041234E7}" type="presParOf" srcId="{93CB5F9A-067C-4BE0-8574-1D9BA3C0F242}" destId="{617C7A30-8ED5-4A48-ADB8-EF417DB5E3E5}" srcOrd="2" destOrd="0" presId="urn:microsoft.com/office/officeart/2005/8/layout/default"/>
-    <dgm:cxn modelId="{5370BFC8-3624-4C67-8E4D-D3DDE3A77571}" type="presParOf" srcId="{93CB5F9A-067C-4BE0-8574-1D9BA3C0F242}" destId="{6C23C19F-DAD9-4CC5-AF72-7B9729EA5924}" srcOrd="3" destOrd="0" presId="urn:microsoft.com/office/officeart/2005/8/layout/default"/>
-    <dgm:cxn modelId="{8BC818E0-6478-424E-B436-9F9BAA365D6C}" type="presParOf" srcId="{93CB5F9A-067C-4BE0-8574-1D9BA3C0F242}" destId="{F28D662B-DCBF-4E47-B571-D9615C068822}" srcOrd="4" destOrd="0" presId="urn:microsoft.com/office/officeart/2005/8/layout/default"/>
-    <dgm:cxn modelId="{4BCC959D-C822-47B8-9931-587B41F81F1E}" type="presParOf" srcId="{93CB5F9A-067C-4BE0-8574-1D9BA3C0F242}" destId="{A775C610-0BB5-4375-9404-296E1466F043}" srcOrd="5" destOrd="0" presId="urn:microsoft.com/office/officeart/2005/8/layout/default"/>
-    <dgm:cxn modelId="{C964800F-C53F-401D-9478-D77AD5F3CAE7}" type="presParOf" srcId="{93CB5F9A-067C-4BE0-8574-1D9BA3C0F242}" destId="{D0D64E52-EA9E-453D-BFAA-D8F9817D1CB7}" srcOrd="6" destOrd="0" presId="urn:microsoft.com/office/officeart/2005/8/layout/default"/>
-    <dgm:cxn modelId="{EBF1A8EF-3D37-4AD7-8DAA-1BB3C85A23EF}" type="presParOf" srcId="{93CB5F9A-067C-4BE0-8574-1D9BA3C0F242}" destId="{40635BD1-1BD0-4E69-9FE2-96CA7B8EF68D}" srcOrd="7" destOrd="0" presId="urn:microsoft.com/office/officeart/2005/8/layout/default"/>
-    <dgm:cxn modelId="{67CE77E9-B8E2-4154-8228-F5E2D4247626}" type="presParOf" srcId="{93CB5F9A-067C-4BE0-8574-1D9BA3C0F242}" destId="{88FB631F-B171-48D6-9922-A1AC224E414B}" srcOrd="8" destOrd="0" presId="urn:microsoft.com/office/officeart/2005/8/layout/default"/>
-    <dgm:cxn modelId="{B326B6B1-03AC-40B0-9573-2B6BD2E0BD7B}" type="presParOf" srcId="{93CB5F9A-067C-4BE0-8574-1D9BA3C0F242}" destId="{952C2470-77C5-46CC-A052-5C599B1A2359}" srcOrd="9" destOrd="0" presId="urn:microsoft.com/office/officeart/2005/8/layout/default"/>
-    <dgm:cxn modelId="{44CBF26E-4FD1-4AF5-B2D9-E04268305B85}" type="presParOf" srcId="{93CB5F9A-067C-4BE0-8574-1D9BA3C0F242}" destId="{33258B3F-4995-4BD9-A809-06A5FF5DF610}" srcOrd="10" destOrd="0" presId="urn:microsoft.com/office/officeart/2005/8/layout/default"/>
-    <dgm:cxn modelId="{7DA2CDAC-4567-43E5-999C-4E578610406C}" type="presParOf" srcId="{93CB5F9A-067C-4BE0-8574-1D9BA3C0F242}" destId="{22679C2C-E299-48A2-B5F5-835F7A802E48}" srcOrd="11" destOrd="0" presId="urn:microsoft.com/office/officeart/2005/8/layout/default"/>
-    <dgm:cxn modelId="{7A2CAD86-B596-4B8D-8DF3-C5ADB890A35D}" type="presParOf" srcId="{93CB5F9A-067C-4BE0-8574-1D9BA3C0F242}" destId="{7AA26FE9-9F19-447B-9A7E-816C6F0C14F5}" srcOrd="12" destOrd="0" presId="urn:microsoft.com/office/officeart/2005/8/layout/default"/>
-    <dgm:cxn modelId="{6002644F-8640-4316-92CD-1980E0029AE1}" type="presParOf" srcId="{93CB5F9A-067C-4BE0-8574-1D9BA3C0F242}" destId="{63D8CF97-52F0-4923-87F2-BAF1012C35C8}" srcOrd="13" destOrd="0" presId="urn:microsoft.com/office/officeart/2005/8/layout/default"/>
-    <dgm:cxn modelId="{19744C3C-FFEA-47C3-A9C1-04521090D104}" type="presParOf" srcId="{93CB5F9A-067C-4BE0-8574-1D9BA3C0F242}" destId="{A4B1D2D3-8B5D-435C-9A6A-AC21261D971E}" srcOrd="14" destOrd="0" presId="urn:microsoft.com/office/officeart/2005/8/layout/default"/>
-    <dgm:cxn modelId="{1E8EAE52-4E6A-4EB4-81AB-4373D1DFC4CC}" type="presParOf" srcId="{93CB5F9A-067C-4BE0-8574-1D9BA3C0F242}" destId="{D0D491B4-CE8B-424A-BB17-D5B0C444F177}" srcOrd="15" destOrd="0" presId="urn:microsoft.com/office/officeart/2005/8/layout/default"/>
-    <dgm:cxn modelId="{CAE0B184-2B8E-46C4-A79C-2370E038F0AA}" type="presParOf" srcId="{93CB5F9A-067C-4BE0-8574-1D9BA3C0F242}" destId="{A5A36E44-A03F-4B3B-A36C-093E127C728E}" srcOrd="16" destOrd="0" presId="urn:microsoft.com/office/officeart/2005/8/layout/default"/>
-    <dgm:cxn modelId="{6ADEB234-CB08-4263-B2A0-32942D6D8E08}" type="presParOf" srcId="{93CB5F9A-067C-4BE0-8574-1D9BA3C0F242}" destId="{63D01EB1-3D77-48BF-958F-9CA992726205}" srcOrd="17" destOrd="0" presId="urn:microsoft.com/office/officeart/2005/8/layout/default"/>
-    <dgm:cxn modelId="{E3CEC6A2-AF08-46D1-A34A-E19C1BFA394A}" type="presParOf" srcId="{93CB5F9A-067C-4BE0-8574-1D9BA3C0F242}" destId="{8356A676-072B-4474-81C8-A2BE9B641AFF}" srcOrd="18" destOrd="0" presId="urn:microsoft.com/office/officeart/2005/8/layout/default"/>
-    <dgm:cxn modelId="{31F1CECB-694E-496C-AF45-3B66094B296D}" type="presParOf" srcId="{93CB5F9A-067C-4BE0-8574-1D9BA3C0F242}" destId="{EAC62126-E0F0-4C1A-A3E0-74679E12CB69}" srcOrd="19" destOrd="0" presId="urn:microsoft.com/office/officeart/2005/8/layout/default"/>
-    <dgm:cxn modelId="{76F93769-4509-4B76-9E8F-3EA833BA17CA}" type="presParOf" srcId="{93CB5F9A-067C-4BE0-8574-1D9BA3C0F242}" destId="{D7AD178D-EAEE-473D-9B1C-572C38DBCB94}" srcOrd="20" destOrd="0" presId="urn:microsoft.com/office/officeart/2005/8/layout/default"/>
-    <dgm:cxn modelId="{97A1E464-C7CE-407A-8445-A309993FD335}" type="presParOf" srcId="{93CB5F9A-067C-4BE0-8574-1D9BA3C0F242}" destId="{2CE554CD-8948-4E03-A3FF-DB7F4DD25409}" srcOrd="21" destOrd="0" presId="urn:microsoft.com/office/officeart/2005/8/layout/default"/>
-    <dgm:cxn modelId="{D009486C-1C9E-4D93-A84D-69204C97B003}" type="presParOf" srcId="{93CB5F9A-067C-4BE0-8574-1D9BA3C0F242}" destId="{4C67F39E-8318-43CF-BF57-DE9CD75A9AD8}" srcOrd="22" destOrd="0" presId="urn:microsoft.com/office/officeart/2005/8/layout/default"/>
-    <dgm:cxn modelId="{EED8EDFC-3BCE-43CD-AD85-32860EE0D650}" type="presParOf" srcId="{93CB5F9A-067C-4BE0-8574-1D9BA3C0F242}" destId="{23F17142-2C90-4AF4-A6A5-187D3B12BBC9}" srcOrd="23" destOrd="0" presId="urn:microsoft.com/office/officeart/2005/8/layout/default"/>
-    <dgm:cxn modelId="{8C8F5E90-D73F-4631-ADB9-E54A2262B4E8}" type="presParOf" srcId="{93CB5F9A-067C-4BE0-8574-1D9BA3C0F242}" destId="{23EAC5D8-7790-4375-944B-F9DBC550C1C9}" srcOrd="24" destOrd="0" presId="urn:microsoft.com/office/officeart/2005/8/layout/default"/>
-    <dgm:cxn modelId="{A13891E8-E036-4C10-A412-626FAB89924E}" type="presParOf" srcId="{93CB5F9A-067C-4BE0-8574-1D9BA3C0F242}" destId="{2B734684-1E6C-4FE0-B7DF-50447879D979}" srcOrd="25" destOrd="0" presId="urn:microsoft.com/office/officeart/2005/8/layout/default"/>
-    <dgm:cxn modelId="{C1412623-AB73-4BA6-B603-320A6918099F}" type="presParOf" srcId="{93CB5F9A-067C-4BE0-8574-1D9BA3C0F242}" destId="{895B6181-C7C8-4345-8037-D194C587E118}" srcOrd="26" destOrd="0" presId="urn:microsoft.com/office/officeart/2005/8/layout/default"/>
-    <dgm:cxn modelId="{F3D5EB77-5D6D-4816-BD78-52ED00A96686}" type="presParOf" srcId="{93CB5F9A-067C-4BE0-8574-1D9BA3C0F242}" destId="{7BC23973-0BFB-4798-B520-F7F8C8C83706}" srcOrd="27" destOrd="0" presId="urn:microsoft.com/office/officeart/2005/8/layout/default"/>
-    <dgm:cxn modelId="{9165295B-A8CE-41A6-B271-C51924FB8815}" type="presParOf" srcId="{93CB5F9A-067C-4BE0-8574-1D9BA3C0F242}" destId="{E1630BE9-19F9-44F7-B06C-3E2461BDEA80}" srcOrd="28" destOrd="0" presId="urn:microsoft.com/office/officeart/2005/8/layout/default"/>
-    <dgm:cxn modelId="{A781B726-2E53-4836-939C-834DD18D2D8F}" type="presParOf" srcId="{93CB5F9A-067C-4BE0-8574-1D9BA3C0F242}" destId="{0FFDE24B-603D-4225-941D-98BF015E675C}" srcOrd="29" destOrd="0" presId="urn:microsoft.com/office/officeart/2005/8/layout/default"/>
-    <dgm:cxn modelId="{EDB1A6EF-67E3-4453-82BC-63B70ECC5D50}" type="presParOf" srcId="{93CB5F9A-067C-4BE0-8574-1D9BA3C0F242}" destId="{E6ABEA01-6EF4-414D-9111-82DC49838EE6}" srcOrd="30" destOrd="0" presId="urn:microsoft.com/office/officeart/2005/8/layout/default"/>
-    <dgm:cxn modelId="{53202E66-21F9-4526-AD41-9BD11B0977A8}" type="presParOf" srcId="{93CB5F9A-067C-4BE0-8574-1D9BA3C0F242}" destId="{5DB5AE4C-0D2D-4EEC-89E9-44867997FC55}" srcOrd="31" destOrd="0" presId="urn:microsoft.com/office/officeart/2005/8/layout/default"/>
-    <dgm:cxn modelId="{32AC5AA5-DA00-487A-8030-6700840663EA}" type="presParOf" srcId="{93CB5F9A-067C-4BE0-8574-1D9BA3C0F242}" destId="{842E8155-7724-468B-B588-C99FD4C7ED7A}" srcOrd="32" destOrd="0" presId="urn:microsoft.com/office/officeart/2005/8/layout/default"/>
+    <dgm:cxn modelId="{3499D9FB-1859-40F4-A8FC-4CF2C120723A}" type="presOf" srcId="{043387E8-82F2-4A50-900B-0E3CFA27C0CD}" destId="{8356A676-072B-4474-81C8-A2BE9B641AFF}" srcOrd="0" destOrd="0" presId="urn:microsoft.com/office/officeart/2005/8/layout/default"/>
+    <dgm:cxn modelId="{899750E3-C8DA-4C27-98FF-EC783E875DCD}" type="presOf" srcId="{BA8DA217-58A9-49FC-8C07-F8DA694F3E8B}" destId="{88FB631F-B171-48D6-9922-A1AC224E414B}" srcOrd="0" destOrd="0" presId="urn:microsoft.com/office/officeart/2005/8/layout/default"/>
+    <dgm:cxn modelId="{CC33DDBF-938E-4981-88A9-9B1C3F1CD3A3}" type="presParOf" srcId="{93CB5F9A-067C-4BE0-8574-1D9BA3C0F242}" destId="{83587A5E-496D-49AC-8535-A993F3BA579B}" srcOrd="0" destOrd="0" presId="urn:microsoft.com/office/officeart/2005/8/layout/default"/>
+    <dgm:cxn modelId="{94FE530F-861E-4DE9-9753-BB087CC02B65}" type="presParOf" srcId="{93CB5F9A-067C-4BE0-8574-1D9BA3C0F242}" destId="{C1B423D7-7AF2-4B77-899C-EE73648AE44B}" srcOrd="1" destOrd="0" presId="urn:microsoft.com/office/officeart/2005/8/layout/default"/>
+    <dgm:cxn modelId="{A869672F-7596-4A2C-9A2F-9D7882D62243}" type="presParOf" srcId="{93CB5F9A-067C-4BE0-8574-1D9BA3C0F242}" destId="{617C7A30-8ED5-4A48-ADB8-EF417DB5E3E5}" srcOrd="2" destOrd="0" presId="urn:microsoft.com/office/officeart/2005/8/layout/default"/>
+    <dgm:cxn modelId="{7BA66524-DB16-41BB-ABF0-D552EAF24698}" type="presParOf" srcId="{93CB5F9A-067C-4BE0-8574-1D9BA3C0F242}" destId="{6C23C19F-DAD9-4CC5-AF72-7B9729EA5924}" srcOrd="3" destOrd="0" presId="urn:microsoft.com/office/officeart/2005/8/layout/default"/>
+    <dgm:cxn modelId="{538DD79C-7865-43A4-87CF-8F825F9D0591}" type="presParOf" srcId="{93CB5F9A-067C-4BE0-8574-1D9BA3C0F242}" destId="{F28D662B-DCBF-4E47-B571-D9615C068822}" srcOrd="4" destOrd="0" presId="urn:microsoft.com/office/officeart/2005/8/layout/default"/>
+    <dgm:cxn modelId="{43860474-5BDD-4E63-9A93-59108E3D81E0}" type="presParOf" srcId="{93CB5F9A-067C-4BE0-8574-1D9BA3C0F242}" destId="{A775C610-0BB5-4375-9404-296E1466F043}" srcOrd="5" destOrd="0" presId="urn:microsoft.com/office/officeart/2005/8/layout/default"/>
+    <dgm:cxn modelId="{8C21FD2F-E748-4B86-A4F2-FF0D1812EA02}" type="presParOf" srcId="{93CB5F9A-067C-4BE0-8574-1D9BA3C0F242}" destId="{D0D64E52-EA9E-453D-BFAA-D8F9817D1CB7}" srcOrd="6" destOrd="0" presId="urn:microsoft.com/office/officeart/2005/8/layout/default"/>
+    <dgm:cxn modelId="{929ABF22-820D-4014-83BD-3E9F147429AD}" type="presParOf" srcId="{93CB5F9A-067C-4BE0-8574-1D9BA3C0F242}" destId="{40635BD1-1BD0-4E69-9FE2-96CA7B8EF68D}" srcOrd="7" destOrd="0" presId="urn:microsoft.com/office/officeart/2005/8/layout/default"/>
+    <dgm:cxn modelId="{7709B866-CDE2-4E1A-B2F9-1723DD32993E}" type="presParOf" srcId="{93CB5F9A-067C-4BE0-8574-1D9BA3C0F242}" destId="{88FB631F-B171-48D6-9922-A1AC224E414B}" srcOrd="8" destOrd="0" presId="urn:microsoft.com/office/officeart/2005/8/layout/default"/>
+    <dgm:cxn modelId="{18E28C41-041D-4E44-9787-D1740D9B727D}" type="presParOf" srcId="{93CB5F9A-067C-4BE0-8574-1D9BA3C0F242}" destId="{952C2470-77C5-46CC-A052-5C599B1A2359}" srcOrd="9" destOrd="0" presId="urn:microsoft.com/office/officeart/2005/8/layout/default"/>
+    <dgm:cxn modelId="{6FC8408F-8807-4AA9-A67D-863BAE39F65F}" type="presParOf" srcId="{93CB5F9A-067C-4BE0-8574-1D9BA3C0F242}" destId="{33258B3F-4995-4BD9-A809-06A5FF5DF610}" srcOrd="10" destOrd="0" presId="urn:microsoft.com/office/officeart/2005/8/layout/default"/>
+    <dgm:cxn modelId="{09DFF181-FB0E-4D15-9F6F-26B275898D93}" type="presParOf" srcId="{93CB5F9A-067C-4BE0-8574-1D9BA3C0F242}" destId="{22679C2C-E299-48A2-B5F5-835F7A802E48}" srcOrd="11" destOrd="0" presId="urn:microsoft.com/office/officeart/2005/8/layout/default"/>
+    <dgm:cxn modelId="{45A31E79-37F9-410A-8515-E23C5B4FC933}" type="presParOf" srcId="{93CB5F9A-067C-4BE0-8574-1D9BA3C0F242}" destId="{7AA26FE9-9F19-447B-9A7E-816C6F0C14F5}" srcOrd="12" destOrd="0" presId="urn:microsoft.com/office/officeart/2005/8/layout/default"/>
+    <dgm:cxn modelId="{8D1412AF-CEDC-469F-A2C2-44A55071EC6D}" type="presParOf" srcId="{93CB5F9A-067C-4BE0-8574-1D9BA3C0F242}" destId="{63D8CF97-52F0-4923-87F2-BAF1012C35C8}" srcOrd="13" destOrd="0" presId="urn:microsoft.com/office/officeart/2005/8/layout/default"/>
+    <dgm:cxn modelId="{7D0DA981-1FA3-4296-AA11-5A7FE3C05CC5}" type="presParOf" srcId="{93CB5F9A-067C-4BE0-8574-1D9BA3C0F242}" destId="{A4B1D2D3-8B5D-435C-9A6A-AC21261D971E}" srcOrd="14" destOrd="0" presId="urn:microsoft.com/office/officeart/2005/8/layout/default"/>
+    <dgm:cxn modelId="{38ACFFD9-9A9E-4838-9A5A-5BAA48B2B383}" type="presParOf" srcId="{93CB5F9A-067C-4BE0-8574-1D9BA3C0F242}" destId="{D0D491B4-CE8B-424A-BB17-D5B0C444F177}" srcOrd="15" destOrd="0" presId="urn:microsoft.com/office/officeart/2005/8/layout/default"/>
+    <dgm:cxn modelId="{44695942-67B9-41CD-B6BF-83A1D8128FC1}" type="presParOf" srcId="{93CB5F9A-067C-4BE0-8574-1D9BA3C0F242}" destId="{A5A36E44-A03F-4B3B-A36C-093E127C728E}" srcOrd="16" destOrd="0" presId="urn:microsoft.com/office/officeart/2005/8/layout/default"/>
+    <dgm:cxn modelId="{4046E959-0BFE-4F1B-A0C6-E340671CA44A}" type="presParOf" srcId="{93CB5F9A-067C-4BE0-8574-1D9BA3C0F242}" destId="{63D01EB1-3D77-48BF-958F-9CA992726205}" srcOrd="17" destOrd="0" presId="urn:microsoft.com/office/officeart/2005/8/layout/default"/>
+    <dgm:cxn modelId="{20FDE577-082F-4150-A00E-A94471DBD697}" type="presParOf" srcId="{93CB5F9A-067C-4BE0-8574-1D9BA3C0F242}" destId="{8356A676-072B-4474-81C8-A2BE9B641AFF}" srcOrd="18" destOrd="0" presId="urn:microsoft.com/office/officeart/2005/8/layout/default"/>
+    <dgm:cxn modelId="{B3D14A66-8AA8-4FCD-BDCE-C79E1805061C}" type="presParOf" srcId="{93CB5F9A-067C-4BE0-8574-1D9BA3C0F242}" destId="{EAC62126-E0F0-4C1A-A3E0-74679E12CB69}" srcOrd="19" destOrd="0" presId="urn:microsoft.com/office/officeart/2005/8/layout/default"/>
+    <dgm:cxn modelId="{5C7A1E05-6070-4AD6-9DDE-489D74A99961}" type="presParOf" srcId="{93CB5F9A-067C-4BE0-8574-1D9BA3C0F242}" destId="{D7AD178D-EAEE-473D-9B1C-572C38DBCB94}" srcOrd="20" destOrd="0" presId="urn:microsoft.com/office/officeart/2005/8/layout/default"/>
+    <dgm:cxn modelId="{DADB33A2-69D8-488F-9DBE-DB0E1FA3E194}" type="presParOf" srcId="{93CB5F9A-067C-4BE0-8574-1D9BA3C0F242}" destId="{2CE554CD-8948-4E03-A3FF-DB7F4DD25409}" srcOrd="21" destOrd="0" presId="urn:microsoft.com/office/officeart/2005/8/layout/default"/>
+    <dgm:cxn modelId="{1C62C150-9EBF-4B01-B110-4B3A01AE0AB6}" type="presParOf" srcId="{93CB5F9A-067C-4BE0-8574-1D9BA3C0F242}" destId="{4C67F39E-8318-43CF-BF57-DE9CD75A9AD8}" srcOrd="22" destOrd="0" presId="urn:microsoft.com/office/officeart/2005/8/layout/default"/>
+    <dgm:cxn modelId="{D249770D-6278-477B-BCE4-B476896CBCA3}" type="presParOf" srcId="{93CB5F9A-067C-4BE0-8574-1D9BA3C0F242}" destId="{23F17142-2C90-4AF4-A6A5-187D3B12BBC9}" srcOrd="23" destOrd="0" presId="urn:microsoft.com/office/officeart/2005/8/layout/default"/>
+    <dgm:cxn modelId="{87D2329C-D62D-495D-9E73-24EE0F6D3B91}" type="presParOf" srcId="{93CB5F9A-067C-4BE0-8574-1D9BA3C0F242}" destId="{23EAC5D8-7790-4375-944B-F9DBC550C1C9}" srcOrd="24" destOrd="0" presId="urn:microsoft.com/office/officeart/2005/8/layout/default"/>
+    <dgm:cxn modelId="{3CDB9C2D-E7E6-4BD7-8067-FBF7DA8A3DDA}" type="presParOf" srcId="{93CB5F9A-067C-4BE0-8574-1D9BA3C0F242}" destId="{2B734684-1E6C-4FE0-B7DF-50447879D979}" srcOrd="25" destOrd="0" presId="urn:microsoft.com/office/officeart/2005/8/layout/default"/>
+    <dgm:cxn modelId="{BBC5FBD0-A23F-4450-AB7E-D2C1C78DA06C}" type="presParOf" srcId="{93CB5F9A-067C-4BE0-8574-1D9BA3C0F242}" destId="{895B6181-C7C8-4345-8037-D194C587E118}" srcOrd="26" destOrd="0" presId="urn:microsoft.com/office/officeart/2005/8/layout/default"/>
+    <dgm:cxn modelId="{1FDB3DC0-5E1A-447D-844B-08379FF64ACE}" type="presParOf" srcId="{93CB5F9A-067C-4BE0-8574-1D9BA3C0F242}" destId="{7BC23973-0BFB-4798-B520-F7F8C8C83706}" srcOrd="27" destOrd="0" presId="urn:microsoft.com/office/officeart/2005/8/layout/default"/>
+    <dgm:cxn modelId="{B85BDB21-4411-4656-831A-7316ACFF60C9}" type="presParOf" srcId="{93CB5F9A-067C-4BE0-8574-1D9BA3C0F242}" destId="{E1630BE9-19F9-44F7-B06C-3E2461BDEA80}" srcOrd="28" destOrd="0" presId="urn:microsoft.com/office/officeart/2005/8/layout/default"/>
+    <dgm:cxn modelId="{B4D13A89-F8F6-4578-87EB-D254C6E43E5E}" type="presParOf" srcId="{93CB5F9A-067C-4BE0-8574-1D9BA3C0F242}" destId="{0FFDE24B-603D-4225-941D-98BF015E675C}" srcOrd="29" destOrd="0" presId="urn:microsoft.com/office/officeart/2005/8/layout/default"/>
+    <dgm:cxn modelId="{436DB5B8-12AB-4247-AE6F-79022EA80648}" type="presParOf" srcId="{93CB5F9A-067C-4BE0-8574-1D9BA3C0F242}" destId="{E6ABEA01-6EF4-414D-9111-82DC49838EE6}" srcOrd="30" destOrd="0" presId="urn:microsoft.com/office/officeart/2005/8/layout/default"/>
+    <dgm:cxn modelId="{F6C0494E-F33A-415C-8FAC-98F4DA51804B}" type="presParOf" srcId="{93CB5F9A-067C-4BE0-8574-1D9BA3C0F242}" destId="{5DB5AE4C-0D2D-4EEC-89E9-44867997FC55}" srcOrd="31" destOrd="0" presId="urn:microsoft.com/office/officeart/2005/8/layout/default"/>
+    <dgm:cxn modelId="{F0830595-1042-4AEE-AB01-45A5039C82D1}" type="presParOf" srcId="{93CB5F9A-067C-4BE0-8574-1D9BA3C0F242}" destId="{842E8155-7724-468B-B588-C99FD4C7ED7A}" srcOrd="32" destOrd="0" presId="urn:microsoft.com/office/officeart/2005/8/layout/default"/>
   </dgm:cxnLst>
   <dgm:bg/>
   <dgm:whole/>
@@ -5455,7 +5461,7 @@
       </dsp:nvSpPr>
       <dsp:spPr>
         <a:xfrm>
-          <a:off x="730248" y="1206837"/>
+          <a:off x="807853" y="1888315"/>
           <a:ext cx="684882" cy="548627"/>
         </a:xfrm>
         <a:prstGeom prst="rect">
@@ -5549,7 +5555,7 @@
         </a:p>
       </dsp:txBody>
       <dsp:txXfrm>
-        <a:off x="730248" y="1206837"/>
+        <a:off x="807853" y="1888315"/>
         <a:ext cx="684882" cy="548627"/>
       </dsp:txXfrm>
     </dsp:sp>
@@ -5560,7 +5566,7 @@
       </dsp:nvSpPr>
       <dsp:spPr>
         <a:xfrm>
-          <a:off x="23872" y="1203245"/>
+          <a:off x="75657" y="1893335"/>
           <a:ext cx="684882" cy="548627"/>
         </a:xfrm>
         <a:prstGeom prst="rect">
@@ -5654,7 +5660,7 @@
         </a:p>
       </dsp:txBody>
       <dsp:txXfrm>
-        <a:off x="23872" y="1203245"/>
+        <a:off x="75657" y="1893335"/>
         <a:ext cx="684882" cy="548627"/>
       </dsp:txXfrm>
     </dsp:sp>
@@ -5665,7 +5671,7 @@
       </dsp:nvSpPr>
       <dsp:spPr>
         <a:xfrm>
-          <a:off x="4326893" y="2353208"/>
+          <a:off x="2963834" y="740084"/>
           <a:ext cx="684882" cy="548627"/>
         </a:xfrm>
         <a:prstGeom prst="rect">
@@ -5759,7 +5765,7 @@
         </a:p>
       </dsp:txBody>
       <dsp:txXfrm>
-        <a:off x="4326893" y="2353208"/>
+        <a:off x="2963834" y="740084"/>
         <a:ext cx="684882" cy="548627"/>
       </dsp:txXfrm>
     </dsp:sp>
@@ -5770,7 +5776,7 @@
       </dsp:nvSpPr>
       <dsp:spPr>
         <a:xfrm>
-          <a:off x="2175094" y="1178579"/>
+          <a:off x="1528076" y="1307968"/>
           <a:ext cx="684882" cy="548627"/>
         </a:xfrm>
         <a:prstGeom prst="rect">
@@ -5864,7 +5870,7 @@
         </a:p>
       </dsp:txBody>
       <dsp:txXfrm>
-        <a:off x="2175094" y="1178579"/>
+        <a:off x="1528076" y="1307968"/>
         <a:ext cx="684882" cy="548627"/>
       </dsp:txXfrm>
     </dsp:sp>
@@ -5875,7 +5881,7 @@
       </dsp:nvSpPr>
       <dsp:spPr>
         <a:xfrm>
-          <a:off x="2881758" y="1178579"/>
+          <a:off x="1527355" y="1894547"/>
           <a:ext cx="684882" cy="548627"/>
         </a:xfrm>
         <a:prstGeom prst="rect">
@@ -5969,7 +5975,7 @@
         </a:p>
       </dsp:txBody>
       <dsp:txXfrm>
-        <a:off x="2881758" y="1178579"/>
+        <a:off x="1527355" y="1894547"/>
         <a:ext cx="684882" cy="548627"/>
       </dsp:txXfrm>
     </dsp:sp>
@@ -5980,7 +5986,7 @@
       </dsp:nvSpPr>
       <dsp:spPr>
         <a:xfrm>
-          <a:off x="731113" y="20726"/>
+          <a:off x="808718" y="702205"/>
           <a:ext cx="684882" cy="548627"/>
         </a:xfrm>
         <a:prstGeom prst="rect">
@@ -6074,7 +6080,7 @@
         </a:p>
       </dsp:txBody>
       <dsp:txXfrm>
-        <a:off x="731113" y="20726"/>
+        <a:off x="808718" y="702205"/>
         <a:ext cx="684882" cy="548627"/>
       </dsp:txXfrm>
     </dsp:sp>
@@ -6085,7 +6091,7 @@
       </dsp:nvSpPr>
       <dsp:spPr>
         <a:xfrm>
-          <a:off x="1446721" y="35526"/>
+          <a:off x="808357" y="121771"/>
           <a:ext cx="684882" cy="548627"/>
         </a:xfrm>
         <a:prstGeom prst="rect">
@@ -6179,7 +6185,7 @@
         </a:p>
       </dsp:txBody>
       <dsp:txXfrm>
-        <a:off x="1446721" y="35526"/>
+        <a:off x="808357" y="121771"/>
         <a:ext cx="684882" cy="548627"/>
       </dsp:txXfrm>
     </dsp:sp>
@@ -6190,7 +6196,7 @@
       </dsp:nvSpPr>
       <dsp:spPr>
         <a:xfrm>
-          <a:off x="2173363" y="37127"/>
+          <a:off x="1526345" y="132027"/>
           <a:ext cx="684882" cy="548627"/>
         </a:xfrm>
         <a:prstGeom prst="rect">
@@ -6284,7 +6290,7 @@
         </a:p>
       </dsp:txBody>
       <dsp:txXfrm>
-        <a:off x="2173363" y="37127"/>
+        <a:off x="1526345" y="132027"/>
         <a:ext cx="684882" cy="548627"/>
       </dsp:txXfrm>
     </dsp:sp>
@@ -6295,7 +6301,7 @@
       </dsp:nvSpPr>
       <dsp:spPr>
         <a:xfrm>
-          <a:off x="5050650" y="2344192"/>
+          <a:off x="3687664" y="748291"/>
           <a:ext cx="684882" cy="548627"/>
         </a:xfrm>
         <a:prstGeom prst="rect">
@@ -6389,7 +6395,7 @@
         </a:p>
       </dsp:txBody>
       <dsp:txXfrm>
-        <a:off x="5050650" y="2344192"/>
+        <a:off x="3687664" y="748291"/>
         <a:ext cx="684882" cy="548627"/>
       </dsp:txXfrm>
     </dsp:sp>
@@ -6400,7 +6406,7 @@
       </dsp:nvSpPr>
       <dsp:spPr>
         <a:xfrm>
-          <a:off x="5052814" y="1739915"/>
+          <a:off x="3689828" y="1308603"/>
           <a:ext cx="684882" cy="548627"/>
         </a:xfrm>
         <a:prstGeom prst="rect">
@@ -6494,7 +6500,7 @@
         </a:p>
       </dsp:txBody>
       <dsp:txXfrm>
-        <a:off x="5052814" y="1739915"/>
+        <a:off x="3689828" y="1308603"/>
         <a:ext cx="684882" cy="548627"/>
       </dsp:txXfrm>
     </dsp:sp>
@@ -6505,7 +6511,7 @@
       </dsp:nvSpPr>
       <dsp:spPr>
         <a:xfrm>
-          <a:off x="3610708" y="2365425"/>
+          <a:off x="2963690" y="1321614"/>
           <a:ext cx="684882" cy="548627"/>
         </a:xfrm>
         <a:prstGeom prst="rect">
@@ -6599,7 +6605,7 @@
         </a:p>
       </dsp:txBody>
       <dsp:txXfrm>
-        <a:off x="3610708" y="2365425"/>
+        <a:off x="2963690" y="1321614"/>
         <a:ext cx="684882" cy="548627"/>
       </dsp:txXfrm>
     </dsp:sp>
@@ -6610,7 +6616,7 @@
       </dsp:nvSpPr>
       <dsp:spPr>
         <a:xfrm>
-          <a:off x="722386" y="1791656"/>
+          <a:off x="799991" y="2473134"/>
           <a:ext cx="684882" cy="548627"/>
         </a:xfrm>
         <a:prstGeom prst="rect">
@@ -6704,7 +6710,7 @@
         </a:p>
       </dsp:txBody>
       <dsp:txXfrm>
-        <a:off x="722386" y="1791656"/>
+        <a:off x="799991" y="2473134"/>
         <a:ext cx="684882" cy="548627"/>
       </dsp:txXfrm>
     </dsp:sp>
@@ -6715,7 +6721,7 @@
       </dsp:nvSpPr>
       <dsp:spPr>
         <a:xfrm>
-          <a:off x="737100" y="609064"/>
+          <a:off x="814704" y="1290543"/>
           <a:ext cx="684882" cy="548627"/>
         </a:xfrm>
         <a:prstGeom prst="rect">
@@ -6809,7 +6815,7 @@
         </a:p>
       </dsp:txBody>
       <dsp:txXfrm>
-        <a:off x="737100" y="609064"/>
+        <a:off x="814704" y="1290543"/>
         <a:ext cx="684882" cy="548627"/>
       </dsp:txXfrm>
     </dsp:sp>
@@ -6820,7 +6826,7 @@
       </dsp:nvSpPr>
       <dsp:spPr>
         <a:xfrm>
-          <a:off x="3613016" y="1189152"/>
+          <a:off x="2241375" y="1922386"/>
           <a:ext cx="684882" cy="548627"/>
         </a:xfrm>
         <a:prstGeom prst="rect">
@@ -6914,7 +6920,7 @@
         </a:p>
       </dsp:txBody>
       <dsp:txXfrm>
-        <a:off x="3613016" y="1189152"/>
+        <a:off x="2241375" y="1922386"/>
         <a:ext cx="684882" cy="548627"/>
       </dsp:txXfrm>
     </dsp:sp>
@@ -6925,7 +6931,7 @@
       </dsp:nvSpPr>
       <dsp:spPr>
         <a:xfrm>
-          <a:off x="2177979" y="602876"/>
+          <a:off x="1530961" y="723654"/>
           <a:ext cx="684882" cy="548627"/>
         </a:xfrm>
         <a:prstGeom prst="rect">
@@ -7019,7 +7025,7 @@
         </a:p>
       </dsp:txBody>
       <dsp:txXfrm>
-        <a:off x="2177979" y="602876"/>
+        <a:off x="1530961" y="723654"/>
         <a:ext cx="684882" cy="548627"/>
       </dsp:txXfrm>
     </dsp:sp>
@@ -7030,7 +7036,7 @@
       </dsp:nvSpPr>
       <dsp:spPr>
         <a:xfrm>
-          <a:off x="3604578" y="1780174"/>
+          <a:off x="2974797" y="1909563"/>
           <a:ext cx="684882" cy="548627"/>
         </a:xfrm>
         <a:prstGeom prst="rect">
@@ -7124,7 +7130,7 @@
         </a:p>
       </dsp:txBody>
       <dsp:txXfrm>
-        <a:off x="3604578" y="1780174"/>
+        <a:off x="2974797" y="1909563"/>
         <a:ext cx="684882" cy="548627"/>
       </dsp:txXfrm>
     </dsp:sp>
@@ -7135,7 +7141,7 @@
       </dsp:nvSpPr>
       <dsp:spPr>
         <a:xfrm>
-          <a:off x="5045385" y="1158154"/>
+          <a:off x="3716874" y="1891388"/>
           <a:ext cx="684882" cy="548627"/>
         </a:xfrm>
         <a:prstGeom prst="rect">
@@ -7229,7 +7235,7 @@
         </a:p>
       </dsp:txBody>
       <dsp:txXfrm>
-        <a:off x="5045385" y="1158154"/>
+        <a:off x="3716874" y="1891388"/>
         <a:ext cx="684882" cy="548627"/>
       </dsp:txXfrm>
     </dsp:sp>

</xml_diff>